<commit_message>
corrected typo in Abstract
</commit_message>
<xml_diff>
--- a/Abstrat_for_Santa_Fe.docx
+++ b/Abstrat_for_Santa_Fe.docx
@@ -19,19 +19,8 @@
           <w:sz w:val="28"/>
           <w:szCs w:val="28"/>
         </w:rPr>
-        <w:t xml:space="preserve">Sensitivity of Black Carbon Aging to Modeling Assumption in </w:t>
-      </w:r>
-      <w:proofErr w:type="spellStart"/>
-      <w:r>
-        <w:rPr>
-          <w:rFonts w:ascii="Times New Roman" w:hAnsi="Times New Roman" w:cs="Times New Roman"/>
-          <w:b/>
-          <w:sz w:val="28"/>
-          <w:szCs w:val="28"/>
-        </w:rPr>
-        <w:t>CAMChem</w:t>
-      </w:r>
-      <w:proofErr w:type="spellEnd"/>
+        <w:t>Sensitivity of Black Carbon Aging to Modeling Assumption in CAMChem</w:t>
+      </w:r>
     </w:p>
     <w:p>
       <w:r>
@@ -229,21 +218,7 @@
         <w:rPr>
           <w:rFonts w:ascii="Times New Roman" w:hAnsi="Times New Roman" w:cs="Times New Roman"/>
         </w:rPr>
-        <w:t xml:space="preserve"> based on ad hoc aging </w:t>
-      </w:r>
-      <w:proofErr w:type="spellStart"/>
-      <w:r>
-        <w:rPr>
-          <w:rFonts w:ascii="Times New Roman" w:hAnsi="Times New Roman" w:cs="Times New Roman"/>
-        </w:rPr>
-        <w:t>aging</w:t>
-      </w:r>
-      <w:proofErr w:type="spellEnd"/>
-      <w:r>
-        <w:rPr>
-          <w:rFonts w:ascii="Times New Roman" w:hAnsi="Times New Roman" w:cs="Times New Roman"/>
-        </w:rPr>
-        <w:t xml:space="preserve"> criteria. B</w:t>
+        <w:t xml:space="preserve"> based on ad hoc aging aging criteria. B</w:t>
       </w:r>
       <w:r>
         <w:rPr>
@@ -282,226 +257,174 @@
         <w:rPr>
           <w:rFonts w:ascii="Times New Roman" w:hAnsi="Times New Roman" w:cs="Times New Roman"/>
         </w:rPr>
-        <w:t xml:space="preserve">The goal of this study is to explore the sensitivity of the simulated BC burden and BC </w:t>
-      </w:r>
-      <w:proofErr w:type="spellStart"/>
-      <w:r>
-        <w:rPr>
-          <w:rFonts w:ascii="Times New Roman" w:hAnsi="Times New Roman" w:cs="Times New Roman"/>
-        </w:rPr>
-        <w:t>radiative</w:t>
-      </w:r>
-      <w:proofErr w:type="spellEnd"/>
-      <w:r>
-        <w:rPr>
-          <w:rFonts w:ascii="Times New Roman" w:hAnsi="Times New Roman" w:cs="Times New Roman"/>
-        </w:rPr>
-        <w:t xml:space="preserve"> forcing to the aging criterion used in </w:t>
-      </w:r>
-      <w:proofErr w:type="spellStart"/>
-      <w:r>
-        <w:rPr>
-          <w:rFonts w:ascii="Times New Roman" w:hAnsi="Times New Roman" w:cs="Times New Roman"/>
-        </w:rPr>
-        <w:t>CAMChem</w:t>
-      </w:r>
-      <w:proofErr w:type="spellEnd"/>
-      <w:r>
-        <w:rPr>
-          <w:rFonts w:ascii="Times New Roman" w:hAnsi="Times New Roman" w:cs="Times New Roman"/>
-        </w:rPr>
-        <w:t xml:space="preserve">, and to compare BC aging rates in </w:t>
-      </w:r>
-      <w:proofErr w:type="spellStart"/>
-      <w:r>
-        <w:rPr>
-          <w:rFonts w:ascii="Times New Roman" w:hAnsi="Times New Roman" w:cs="Times New Roman"/>
-        </w:rPr>
-        <w:t>CAMChem</w:t>
-      </w:r>
-      <w:proofErr w:type="spellEnd"/>
-      <w:r>
-        <w:rPr>
-          <w:rFonts w:ascii="Times New Roman" w:hAnsi="Times New Roman" w:cs="Times New Roman"/>
-        </w:rPr>
-        <w:t xml:space="preserve"> to an aging parameterization based on more detailed particle-resolved simulations with </w:t>
-      </w:r>
-      <w:proofErr w:type="spellStart"/>
-      <w:r>
-        <w:rPr>
-          <w:rFonts w:ascii="Times New Roman" w:hAnsi="Times New Roman" w:cs="Times New Roman"/>
-        </w:rPr>
-        <w:t>PartMC</w:t>
-      </w:r>
-      <w:proofErr w:type="spellEnd"/>
-      <w:r>
-        <w:rPr>
-          <w:rFonts w:ascii="Times New Roman" w:hAnsi="Times New Roman" w:cs="Times New Roman"/>
-        </w:rPr>
-        <w:t xml:space="preserve">-MOSAIC. </w:t>
-      </w:r>
-      <w:bookmarkStart w:id="0" w:name="_GoBack"/>
+        <w:t>The goal of this study is to explore the sensitivity of the simulated BC burden and BC radiative forcing to the aging criterion used in CAMChem, and to compare BC aging rates in CAMChem to an aging parameterization based on more detailed particle-resolved simulations with PartMC-MOSAIC. W</w:t>
+      </w:r>
+      <w:r>
+        <w:rPr>
+          <w:rFonts w:ascii="Times New Roman" w:hAnsi="Times New Roman" w:cs="Times New Roman"/>
+        </w:rPr>
+        <w:t xml:space="preserve">e </w:t>
+      </w:r>
+      <w:r>
+        <w:rPr>
+          <w:rFonts w:ascii="Times New Roman" w:hAnsi="Times New Roman" w:cs="Times New Roman"/>
+        </w:rPr>
+        <w:t xml:space="preserve">carried out a 1-year simulation with the </w:t>
+      </w:r>
+      <w:r>
+        <w:rPr>
+          <w:rFonts w:ascii="Times New Roman" w:hAnsi="Times New Roman" w:cs="Times New Roman"/>
+        </w:rPr>
+        <w:t>global CAMChem model, where a 4-mode modal aerosol model</w:t>
+      </w:r>
+      <w:r>
+        <w:rPr>
+          <w:rFonts w:ascii="Times New Roman" w:hAnsi="Times New Roman" w:cs="Times New Roman"/>
+        </w:rPr>
+        <w:t xml:space="preserve"> is used. BC aerosol is </w:t>
+      </w:r>
+      <w:r>
+        <w:rPr>
+          <w:rFonts w:ascii="Times New Roman" w:hAnsi="Times New Roman" w:cs="Times New Roman"/>
+        </w:rPr>
+        <w:t>transferr</w:t>
+      </w:r>
+      <w:r>
+        <w:rPr>
+          <w:rFonts w:ascii="Times New Roman" w:hAnsi="Times New Roman" w:cs="Times New Roman"/>
+        </w:rPr>
+        <w:t>ed</w:t>
+      </w:r>
+      <w:r>
+        <w:rPr>
+          <w:rFonts w:ascii="Times New Roman" w:hAnsi="Times New Roman" w:cs="Times New Roman"/>
+        </w:rPr>
+        <w:t xml:space="preserve"> from </w:t>
+      </w:r>
+      <w:r>
+        <w:rPr>
+          <w:rFonts w:ascii="Times New Roman" w:hAnsi="Times New Roman" w:cs="Times New Roman"/>
+        </w:rPr>
+        <w:t>a</w:t>
+      </w:r>
+      <w:r>
+        <w:rPr>
+          <w:rFonts w:ascii="Times New Roman" w:hAnsi="Times New Roman" w:cs="Times New Roman"/>
+        </w:rPr>
+        <w:t xml:space="preserve"> fresh, hydrophobic mode (primary carbon mode) to </w:t>
+      </w:r>
+      <w:r>
+        <w:rPr>
+          <w:rFonts w:ascii="Times New Roman" w:hAnsi="Times New Roman" w:cs="Times New Roman"/>
+        </w:rPr>
+        <w:t>an</w:t>
+      </w:r>
+      <w:r>
+        <w:rPr>
+          <w:rFonts w:ascii="Times New Roman" w:hAnsi="Times New Roman" w:cs="Times New Roman"/>
+        </w:rPr>
+        <w:t xml:space="preserve"> aged, hydrophilic mode (accumulation mode) after condensing a certain </w:t>
+      </w:r>
+      <w:r>
+        <w:rPr>
+          <w:rFonts w:ascii="Times New Roman" w:hAnsi="Times New Roman" w:cs="Times New Roman"/>
+        </w:rPr>
+        <w:t xml:space="preserve">amount of secondary materials </w:t>
+      </w:r>
+      <w:r>
+        <w:rPr>
+          <w:rFonts w:ascii="Times New Roman" w:hAnsi="Times New Roman" w:cs="Times New Roman"/>
+        </w:rPr>
+        <w:t xml:space="preserve">or through coagulation. </w:t>
+      </w:r>
+      <w:r>
+        <w:rPr>
+          <w:rFonts w:ascii="Times New Roman" w:hAnsi="Times New Roman" w:cs="Times New Roman"/>
+        </w:rPr>
+        <w:t>Our results show that t</w:t>
+      </w:r>
+      <w:r>
+        <w:rPr>
+          <w:rFonts w:ascii="Times New Roman" w:hAnsi="Times New Roman" w:cs="Times New Roman"/>
+        </w:rPr>
+        <w:t xml:space="preserve">he simulated BC burden is </w:t>
+      </w:r>
+      <w:r>
+        <w:rPr>
+          <w:rFonts w:ascii="Times New Roman" w:hAnsi="Times New Roman" w:cs="Times New Roman"/>
+        </w:rPr>
+        <w:t>most</w:t>
+      </w:r>
+      <w:r>
+        <w:rPr>
+          <w:rFonts w:ascii="Times New Roman" w:hAnsi="Times New Roman" w:cs="Times New Roman"/>
+        </w:rPr>
+        <w:t xml:space="preserve"> sensitive to the choices of </w:t>
+      </w:r>
+      <w:r>
+        <w:rPr>
+          <w:rFonts w:ascii="Times New Roman" w:hAnsi="Times New Roman" w:cs="Times New Roman"/>
+        </w:rPr>
+        <w:t xml:space="preserve">the </w:t>
+      </w:r>
+      <w:r>
+        <w:rPr>
+          <w:rFonts w:ascii="Times New Roman" w:hAnsi="Times New Roman" w:cs="Times New Roman"/>
+        </w:rPr>
+        <w:t>aging criterion</w:t>
+      </w:r>
+      <w:r>
+        <w:rPr>
+          <w:rFonts w:ascii="Times New Roman" w:hAnsi="Times New Roman" w:cs="Times New Roman"/>
+        </w:rPr>
+        <w:t xml:space="preserve"> in the high-latitude regions, </w:t>
+      </w:r>
+      <w:bookmarkStart w:id="0" w:name="OLE_LINK1"/>
+      <w:bookmarkStart w:id="1" w:name="OLE_LINK2"/>
+      <w:r>
+        <w:rPr>
+          <w:rFonts w:ascii="Times New Roman" w:hAnsi="Times New Roman" w:cs="Times New Roman"/>
+        </w:rPr>
+        <w:t xml:space="preserve">with maximum </w:t>
+      </w:r>
+      <w:r>
+        <w:rPr>
+          <w:rFonts w:ascii="Times New Roman" w:hAnsi="Times New Roman" w:cs="Times New Roman"/>
+        </w:rPr>
+        <w:t>difference</w:t>
+      </w:r>
+      <w:r>
+        <w:rPr>
+          <w:rFonts w:ascii="Times New Roman" w:hAnsi="Times New Roman" w:cs="Times New Roman"/>
+        </w:rPr>
+        <w:t>s</w:t>
+      </w:r>
+      <w:r>
+        <w:rPr>
+          <w:rFonts w:ascii="Times New Roman" w:hAnsi="Times New Roman" w:cs="Times New Roman"/>
+        </w:rPr>
+        <w:t xml:space="preserve"> </w:t>
+      </w:r>
+      <w:r>
+        <w:rPr>
+          <w:rFonts w:ascii="Times New Roman" w:hAnsi="Times New Roman" w:cs="Times New Roman"/>
+        </w:rPr>
+        <w:t>in the annual averaged BC mixing ratio of 16</w:t>
+      </w:r>
+      <w:r>
+        <w:rPr>
+          <w:rFonts w:ascii="Times New Roman" w:hAnsi="Times New Roman" w:cs="Times New Roman"/>
+        </w:rPr>
+        <w:t>%</w:t>
+      </w:r>
+      <w:r>
+        <w:rPr>
+          <w:rFonts w:ascii="Times New Roman" w:hAnsi="Times New Roman" w:cs="Times New Roman"/>
+        </w:rPr>
+        <w:t xml:space="preserve"> near the surface.</w:t>
+      </w:r>
       <w:bookmarkEnd w:id="0"/>
-      <w:r>
-        <w:rPr>
-          <w:rFonts w:ascii="Times New Roman" w:hAnsi="Times New Roman" w:cs="Times New Roman"/>
-        </w:rPr>
-        <w:t>W</w:t>
-      </w:r>
-      <w:r>
-        <w:rPr>
-          <w:rFonts w:ascii="Times New Roman" w:hAnsi="Times New Roman" w:cs="Times New Roman"/>
-        </w:rPr>
-        <w:t xml:space="preserve">e </w:t>
-      </w:r>
-      <w:r>
-        <w:rPr>
-          <w:rFonts w:ascii="Times New Roman" w:hAnsi="Times New Roman" w:cs="Times New Roman"/>
-        </w:rPr>
-        <w:t xml:space="preserve">carried out a 1-year simulation with the </w:t>
-      </w:r>
-      <w:r>
-        <w:rPr>
-          <w:rFonts w:ascii="Times New Roman" w:hAnsi="Times New Roman" w:cs="Times New Roman"/>
-        </w:rPr>
-        <w:t xml:space="preserve">global </w:t>
-      </w:r>
-      <w:proofErr w:type="spellStart"/>
-      <w:r>
-        <w:rPr>
-          <w:rFonts w:ascii="Times New Roman" w:hAnsi="Times New Roman" w:cs="Times New Roman"/>
-        </w:rPr>
-        <w:t>CAMChem</w:t>
-      </w:r>
-      <w:proofErr w:type="spellEnd"/>
-      <w:r>
-        <w:rPr>
-          <w:rFonts w:ascii="Times New Roman" w:hAnsi="Times New Roman" w:cs="Times New Roman"/>
-        </w:rPr>
-        <w:t xml:space="preserve"> model, where a 4-mode modal aerosol model</w:t>
-      </w:r>
-      <w:r>
-        <w:rPr>
-          <w:rFonts w:ascii="Times New Roman" w:hAnsi="Times New Roman" w:cs="Times New Roman"/>
-        </w:rPr>
-        <w:t xml:space="preserve"> is used. BC aerosol is </w:t>
-      </w:r>
-      <w:r>
-        <w:rPr>
-          <w:rFonts w:ascii="Times New Roman" w:hAnsi="Times New Roman" w:cs="Times New Roman"/>
-        </w:rPr>
-        <w:t>transferr</w:t>
-      </w:r>
-      <w:r>
-        <w:rPr>
-          <w:rFonts w:ascii="Times New Roman" w:hAnsi="Times New Roman" w:cs="Times New Roman"/>
-        </w:rPr>
-        <w:t>ed</w:t>
-      </w:r>
-      <w:r>
-        <w:rPr>
-          <w:rFonts w:ascii="Times New Roman" w:hAnsi="Times New Roman" w:cs="Times New Roman"/>
-        </w:rPr>
-        <w:t xml:space="preserve"> from </w:t>
-      </w:r>
-      <w:r>
-        <w:rPr>
-          <w:rFonts w:ascii="Times New Roman" w:hAnsi="Times New Roman" w:cs="Times New Roman"/>
-        </w:rPr>
-        <w:t>a</w:t>
-      </w:r>
-      <w:r>
-        <w:rPr>
-          <w:rFonts w:ascii="Times New Roman" w:hAnsi="Times New Roman" w:cs="Times New Roman"/>
-        </w:rPr>
-        <w:t xml:space="preserve"> fresh, hydrophobic mode (primary carbon mode) to </w:t>
-      </w:r>
-      <w:r>
-        <w:rPr>
-          <w:rFonts w:ascii="Times New Roman" w:hAnsi="Times New Roman" w:cs="Times New Roman"/>
-        </w:rPr>
-        <w:t>an</w:t>
-      </w:r>
-      <w:r>
-        <w:rPr>
-          <w:rFonts w:ascii="Times New Roman" w:hAnsi="Times New Roman" w:cs="Times New Roman"/>
-        </w:rPr>
-        <w:t xml:space="preserve"> aged, hydrophilic mode (accumulation mode) after condensing a certain </w:t>
-      </w:r>
-      <w:r>
-        <w:rPr>
-          <w:rFonts w:ascii="Times New Roman" w:hAnsi="Times New Roman" w:cs="Times New Roman"/>
-        </w:rPr>
-        <w:t xml:space="preserve">amount of secondary materials </w:t>
-      </w:r>
-      <w:r>
-        <w:rPr>
-          <w:rFonts w:ascii="Times New Roman" w:hAnsi="Times New Roman" w:cs="Times New Roman"/>
-        </w:rPr>
-        <w:t xml:space="preserve">or through coagulation. </w:t>
-      </w:r>
-      <w:r>
-        <w:rPr>
-          <w:rFonts w:ascii="Times New Roman" w:hAnsi="Times New Roman" w:cs="Times New Roman"/>
-        </w:rPr>
-        <w:t>Our results show that t</w:t>
-      </w:r>
-      <w:r>
-        <w:rPr>
-          <w:rFonts w:ascii="Times New Roman" w:hAnsi="Times New Roman" w:cs="Times New Roman"/>
-        </w:rPr>
-        <w:t xml:space="preserve">he simulated BC burden is </w:t>
-      </w:r>
-      <w:r>
-        <w:rPr>
-          <w:rFonts w:ascii="Times New Roman" w:hAnsi="Times New Roman" w:cs="Times New Roman"/>
-        </w:rPr>
-        <w:t>most</w:t>
-      </w:r>
-      <w:r>
-        <w:rPr>
-          <w:rFonts w:ascii="Times New Roman" w:hAnsi="Times New Roman" w:cs="Times New Roman"/>
-        </w:rPr>
-        <w:t xml:space="preserve"> sensitive to the choices of </w:t>
-      </w:r>
-      <w:r>
-        <w:rPr>
-          <w:rFonts w:ascii="Times New Roman" w:hAnsi="Times New Roman" w:cs="Times New Roman"/>
-        </w:rPr>
-        <w:t xml:space="preserve">the </w:t>
-      </w:r>
-      <w:r>
-        <w:rPr>
-          <w:rFonts w:ascii="Times New Roman" w:hAnsi="Times New Roman" w:cs="Times New Roman"/>
-        </w:rPr>
-        <w:t>aging criterion</w:t>
-      </w:r>
-      <w:r>
-        <w:rPr>
-          <w:rFonts w:ascii="Times New Roman" w:hAnsi="Times New Roman" w:cs="Times New Roman"/>
-        </w:rPr>
-        <w:t xml:space="preserve"> in the high-latitude regions, </w:t>
-      </w:r>
-      <w:bookmarkStart w:id="1" w:name="OLE_LINK1"/>
-      <w:bookmarkStart w:id="2" w:name="OLE_LINK2"/>
-      <w:r>
-        <w:rPr>
-          <w:rFonts w:ascii="Times New Roman" w:hAnsi="Times New Roman" w:cs="Times New Roman"/>
-        </w:rPr>
-        <w:t xml:space="preserve">with maximum </w:t>
-      </w:r>
-      <w:r>
-        <w:rPr>
-          <w:rFonts w:ascii="Times New Roman" w:hAnsi="Times New Roman" w:cs="Times New Roman"/>
-        </w:rPr>
-        <w:t>difference</w:t>
-      </w:r>
-      <w:r>
-        <w:rPr>
-          <w:rFonts w:ascii="Times New Roman" w:hAnsi="Times New Roman" w:cs="Times New Roman"/>
-        </w:rPr>
-        <w:t>s</w:t>
-      </w:r>
+      <w:bookmarkEnd w:id="1"/>
       <w:r>
         <w:rPr>
           <w:rFonts w:ascii="Times New Roman" w:hAnsi="Times New Roman" w:cs="Times New Roman"/>
@@ -512,104 +435,64 @@
         <w:rPr>
           <w:rFonts w:ascii="Times New Roman" w:hAnsi="Times New Roman" w:cs="Times New Roman"/>
         </w:rPr>
-        <w:t>in the annual averaged BC mixing ratio of 16</w:t>
-      </w:r>
-      <w:r>
-        <w:rPr>
-          <w:rFonts w:ascii="Times New Roman" w:hAnsi="Times New Roman" w:cs="Times New Roman"/>
-        </w:rPr>
-        <w:t>%</w:t>
-      </w:r>
-      <w:r>
-        <w:rPr>
-          <w:rFonts w:ascii="Times New Roman" w:hAnsi="Times New Roman" w:cs="Times New Roman"/>
-        </w:rPr>
-        <w:t xml:space="preserve"> near the surface.</w:t>
-      </w:r>
-      <w:bookmarkEnd w:id="1"/>
+        <w:t>These</w:t>
+      </w:r>
+      <w:bookmarkStart w:id="2" w:name="_GoBack"/>
       <w:bookmarkEnd w:id="2"/>
       <w:r>
         <w:rPr>
           <w:rFonts w:ascii="Times New Roman" w:hAnsi="Times New Roman" w:cs="Times New Roman"/>
         </w:rPr>
+        <w:t xml:space="preserve"> differences </w:t>
+      </w:r>
+      <w:r>
+        <w:rPr>
+          <w:rFonts w:ascii="Times New Roman" w:hAnsi="Times New Roman" w:cs="Times New Roman"/>
+        </w:rPr>
+        <w:t xml:space="preserve">can be higher </w:t>
+      </w:r>
+      <w:r>
+        <w:rPr>
+          <w:rFonts w:ascii="Times New Roman" w:hAnsi="Times New Roman" w:cs="Times New Roman"/>
+        </w:rPr>
+        <w:t xml:space="preserve">in the monthly </w:t>
+      </w:r>
+      <w:r>
+        <w:rPr>
+          <w:rFonts w:ascii="Times New Roman" w:hAnsi="Times New Roman" w:cs="Times New Roman"/>
+        </w:rPr>
+        <w:t xml:space="preserve">averaged </w:t>
+      </w:r>
+      <w:r>
+        <w:rPr>
+          <w:rFonts w:ascii="Times New Roman" w:hAnsi="Times New Roman" w:cs="Times New Roman"/>
+        </w:rPr>
+        <w:t xml:space="preserve">BC mixing ratio (e.g., we observe 65% relative difference at an elevation of 10km in the Arctic for March). </w:t>
+      </w:r>
+      <w:r>
+        <w:rPr>
+          <w:rFonts w:ascii="Times New Roman" w:hAnsi="Times New Roman" w:cs="Times New Roman"/>
+        </w:rPr>
+        <w:t>T</w:t>
+      </w:r>
+      <w:r>
+        <w:rPr>
+          <w:rFonts w:ascii="Times New Roman" w:hAnsi="Times New Roman" w:cs="Times New Roman"/>
+        </w:rPr>
+        <w:t>he aging timescales in the CAMChem model range from les</w:t>
+      </w:r>
+      <w:r>
+        <w:rPr>
+          <w:rFonts w:ascii="Times New Roman" w:hAnsi="Times New Roman" w:cs="Times New Roman"/>
+        </w:rPr>
+        <w:t>s than one hour (South America) to several days</w:t>
+      </w:r>
+      <w:r>
+        <w:rPr>
+          <w:rFonts w:ascii="Times New Roman" w:hAnsi="Times New Roman" w:cs="Times New Roman"/>
+        </w:rPr>
         <w:t xml:space="preserve"> </w:t>
       </w:r>
-      <w:proofErr w:type="gramStart"/>
-      <w:r>
-        <w:rPr>
-          <w:rFonts w:ascii="Times New Roman" w:hAnsi="Times New Roman" w:cs="Times New Roman"/>
-        </w:rPr>
-        <w:t>This differences</w:t>
-      </w:r>
-      <w:proofErr w:type="gramEnd"/>
-      <w:r>
-        <w:rPr>
-          <w:rFonts w:ascii="Times New Roman" w:hAnsi="Times New Roman" w:cs="Times New Roman"/>
-        </w:rPr>
-        <w:t xml:space="preserve"> </w:t>
-      </w:r>
-      <w:r>
-        <w:rPr>
-          <w:rFonts w:ascii="Times New Roman" w:hAnsi="Times New Roman" w:cs="Times New Roman"/>
-        </w:rPr>
-        <w:t xml:space="preserve">can be higher </w:t>
-      </w:r>
-      <w:r>
-        <w:rPr>
-          <w:rFonts w:ascii="Times New Roman" w:hAnsi="Times New Roman" w:cs="Times New Roman"/>
-        </w:rPr>
-        <w:t xml:space="preserve">in the monthly </w:t>
-      </w:r>
-      <w:r>
-        <w:rPr>
-          <w:rFonts w:ascii="Times New Roman" w:hAnsi="Times New Roman" w:cs="Times New Roman"/>
-        </w:rPr>
-        <w:t xml:space="preserve">averaged </w:t>
-      </w:r>
-      <w:r>
-        <w:rPr>
-          <w:rFonts w:ascii="Times New Roman" w:hAnsi="Times New Roman" w:cs="Times New Roman"/>
-        </w:rPr>
-        <w:t xml:space="preserve">BC mixing ratio (e.g., we observe 65% relative difference at an elevation of 10km in the Arctic for March). </w:t>
-      </w:r>
-      <w:r>
-        <w:rPr>
-          <w:rFonts w:ascii="Times New Roman" w:hAnsi="Times New Roman" w:cs="Times New Roman"/>
-        </w:rPr>
-        <w:t>T</w:t>
-      </w:r>
-      <w:r>
-        <w:rPr>
-          <w:rFonts w:ascii="Times New Roman" w:hAnsi="Times New Roman" w:cs="Times New Roman"/>
-        </w:rPr>
-        <w:t xml:space="preserve">he aging timescales in the </w:t>
-      </w:r>
-      <w:proofErr w:type="spellStart"/>
-      <w:r>
-        <w:rPr>
-          <w:rFonts w:ascii="Times New Roman" w:hAnsi="Times New Roman" w:cs="Times New Roman"/>
-        </w:rPr>
-        <w:t>CAMChem</w:t>
-      </w:r>
-      <w:proofErr w:type="spellEnd"/>
-      <w:r>
-        <w:rPr>
-          <w:rFonts w:ascii="Times New Roman" w:hAnsi="Times New Roman" w:cs="Times New Roman"/>
-        </w:rPr>
-        <w:t xml:space="preserve"> model range from les</w:t>
-      </w:r>
-      <w:r>
-        <w:rPr>
-          <w:rFonts w:ascii="Times New Roman" w:hAnsi="Times New Roman" w:cs="Times New Roman"/>
-        </w:rPr>
-        <w:t>s than one hour (South America) to several days</w:t>
-      </w:r>
-      <w:r>
-        <w:rPr>
-          <w:rFonts w:ascii="Times New Roman" w:hAnsi="Times New Roman" w:cs="Times New Roman"/>
-        </w:rPr>
-        <w:t xml:space="preserve"> </w:t>
-      </w:r>
       <w:r>
         <w:rPr>
           <w:rFonts w:ascii="Times New Roman" w:hAnsi="Times New Roman" w:cs="Times New Roman"/>
@@ -638,21 +521,7 @@
         <w:rPr>
           <w:rFonts w:ascii="Times New Roman" w:hAnsi="Times New Roman" w:cs="Times New Roman"/>
         </w:rPr>
-        <w:t xml:space="preserve">the aging timescales from the </w:t>
-      </w:r>
-      <w:proofErr w:type="spellStart"/>
-      <w:r>
-        <w:rPr>
-          <w:rFonts w:ascii="Times New Roman" w:hAnsi="Times New Roman" w:cs="Times New Roman"/>
-        </w:rPr>
-        <w:t>PartMC</w:t>
-      </w:r>
-      <w:proofErr w:type="spellEnd"/>
-      <w:r>
-        <w:rPr>
-          <w:rFonts w:ascii="Times New Roman" w:hAnsi="Times New Roman" w:cs="Times New Roman"/>
-        </w:rPr>
-        <w:t xml:space="preserve">-MOSAIC parameterization. </w:t>
+        <w:t xml:space="preserve">the aging timescales from the PartMC-MOSAIC parameterization. </w:t>
       </w:r>
     </w:p>
     <w:p>
@@ -683,13 +552,7 @@
         </w:rPr>
       </w:pPr>
     </w:p>
-    <w:p>
-      <w:pPr>
-        <w:rPr>
-          <w:rFonts w:hint="eastAsia"/>
-        </w:rPr>
-      </w:pPr>
-    </w:p>
+    <w:p/>
     <w:sectPr>
       <w:pgSz w:w="12240" w:h="15840"/>
       <w:pgMar w:top="1440" w:right="1440" w:bottom="1440" w:left="1440" w:header="720" w:footer="720" w:gutter="0"/>
@@ -853,7 +716,7 @@
     <w:lsdException w:name="Bibliography" w:uiPriority="37"/>
     <w:lsdException w:name="TOC Heading" w:uiPriority="39" w:qFormat="1"/>
   </w:latentStyles>
-  <w:style w:type="paragraph" w:default="1" w:styleId="a">
+  <w:style w:type="paragraph" w:default="1" w:styleId="Normal">
     <w:name w:val="Normal"/>
     <w:qFormat/>
     <w:pPr>
@@ -861,13 +724,13 @@
       <w:jc w:val="both"/>
     </w:pPr>
   </w:style>
-  <w:style w:type="character" w:default="1" w:styleId="a0">
+  <w:style w:type="character" w:default="1" w:styleId="DefaultParagraphFont">
     <w:name w:val="Default Paragraph Font"/>
     <w:uiPriority w:val="1"/>
     <w:semiHidden/>
     <w:unhideWhenUsed/>
   </w:style>
-  <w:style w:type="table" w:default="1" w:styleId="a1">
+  <w:style w:type="table" w:default="1" w:styleId="TableNormal">
     <w:name w:val="Normal Table"/>
     <w:uiPriority w:val="99"/>
     <w:semiHidden/>
@@ -882,7 +745,7 @@
       </w:tblCellMar>
     </w:tblPr>
   </w:style>
-  <w:style w:type="numbering" w:default="1" w:styleId="a2">
+  <w:style w:type="numbering" w:default="1" w:styleId="NoList">
     <w:name w:val="No List"/>
     <w:uiPriority w:val="99"/>
     <w:semiHidden/>
@@ -1044,7 +907,7 @@
     <w:lsdException w:name="Bibliography" w:uiPriority="37"/>
     <w:lsdException w:name="TOC Heading" w:uiPriority="39" w:qFormat="1"/>
   </w:latentStyles>
-  <w:style w:type="paragraph" w:default="1" w:styleId="a">
+  <w:style w:type="paragraph" w:default="1" w:styleId="Normal">
     <w:name w:val="Normal"/>
     <w:qFormat/>
     <w:pPr>
@@ -1052,13 +915,13 @@
       <w:jc w:val="both"/>
     </w:pPr>
   </w:style>
-  <w:style w:type="character" w:default="1" w:styleId="a0">
+  <w:style w:type="character" w:default="1" w:styleId="DefaultParagraphFont">
     <w:name w:val="Default Paragraph Font"/>
     <w:uiPriority w:val="1"/>
     <w:semiHidden/>
     <w:unhideWhenUsed/>
   </w:style>
-  <w:style w:type="table" w:default="1" w:styleId="a1">
+  <w:style w:type="table" w:default="1" w:styleId="TableNormal">
     <w:name w:val="Normal Table"/>
     <w:uiPriority w:val="99"/>
     <w:semiHidden/>
@@ -1073,7 +936,7 @@
       </w:tblCellMar>
     </w:tblPr>
   </w:style>
-  <w:style w:type="numbering" w:default="1" w:styleId="a2">
+  <w:style w:type="numbering" w:default="1" w:styleId="NoList">
     <w:name w:val="No List"/>
     <w:uiPriority w:val="99"/>
     <w:semiHidden/>

</xml_diff>

<commit_message>
add plans for the next two month
</commit_message>
<xml_diff>
--- a/Abstrat_for_Santa_Fe.docx
+++ b/Abstrat_for_Santa_Fe.docx
@@ -1,9 +1,10 @@
 
 <file path=word/document.xml><?xml version="1.0" encoding="utf-8"?>
-<w:document xmlns:wpc="http://schemas.microsoft.com/office/word/2010/wordprocessingCanvas" xmlns:mo="http://schemas.microsoft.com/office/mac/office/2008/main" xmlns:mc="http://schemas.openxmlformats.org/markup-compatibility/2006" xmlns:mv="urn:schemas-microsoft-com:mac:vml" xmlns:o="urn:schemas-microsoft-com:office:office" xmlns:r="http://schemas.openxmlformats.org/officeDocument/2006/relationships" xmlns:m="http://schemas.openxmlformats.org/officeDocument/2006/math" xmlns:v="urn:schemas-microsoft-com:vml" xmlns:wp14="http://schemas.microsoft.com/office/word/2010/wordprocessingDrawing" xmlns:wp="http://schemas.openxmlformats.org/drawingml/2006/wordprocessingDrawing" xmlns:w10="urn:schemas-microsoft-com:office:word" xmlns:w="http://schemas.openxmlformats.org/wordprocessingml/2006/main" xmlns:w14="http://schemas.microsoft.com/office/word/2010/wordml" xmlns:wpg="http://schemas.microsoft.com/office/word/2010/wordprocessingGroup" xmlns:wpi="http://schemas.microsoft.com/office/word/2010/wordprocessingInk" xmlns:wne="http://schemas.microsoft.com/office/word/2006/wordml" xmlns:wps="http://schemas.microsoft.com/office/word/2010/wordprocessingShape" mc:Ignorable="w14 wp14">
+<w:document xmlns:wpc="http://schemas.microsoft.com/office/word/2010/wordprocessingCanvas" xmlns:mo="http://schemas.microsoft.com/office/mac/office/2008/main" xmlns:mc="http://schemas.openxmlformats.org/markup-compatibility/2006" xmlns:mv="urn:schemas-microsoft-com:mac:vml" xmlns:o="urn:schemas-microsoft-com:office:office" xmlns:r="http://schemas.openxmlformats.org/officeDocument/2006/relationships" xmlns:m="http://schemas.openxmlformats.org/officeDocument/2006/math" xmlns:v="urn:schemas-microsoft-com:vml" xmlns:wp14="http://schemas.microsoft.com/office/word/2010/wordprocessingDrawing" xmlns:wp="http://schemas.openxmlformats.org/drawingml/2006/wordprocessingDrawing" xmlns:w10="urn:schemas-microsoft-com:office:word" xmlns:w="http://schemas.openxmlformats.org/wordprocessingml/2006/main" xmlns:w14="http://schemas.microsoft.com/office/word/2010/wordml" xmlns:w15="http://schemas.microsoft.com/office/word/2012/wordml" xmlns:wpg="http://schemas.microsoft.com/office/word/2010/wordprocessingGroup" xmlns:wpi="http://schemas.microsoft.com/office/word/2010/wordprocessingInk" xmlns:wne="http://schemas.microsoft.com/office/word/2006/wordml" xmlns:wps="http://schemas.microsoft.com/office/word/2010/wordprocessingShape" mc:Ignorable="w14 w15 wp14">
   <w:body>
     <w:p>
       <w:pPr>
+        <w:jc w:val="left"/>
         <w:outlineLvl w:val="0"/>
         <w:rPr>
           <w:rFonts w:ascii="Times New Roman" w:hAnsi="Times New Roman" w:cs="Times New Roman"/>
@@ -19,23 +20,280 @@
           <w:sz w:val="28"/>
           <w:szCs w:val="28"/>
         </w:rPr>
-        <w:t>Sensitivity of Black Carbon Aging to Modeling Assumption in CAMChem</w:t>
-      </w:r>
-    </w:p>
-    <w:p>
-      <w:r>
-        <w:t xml:space="preserve"> </w:t>
-      </w:r>
+        <w:t xml:space="preserve">Sensitivity of Black Carbon Aging to Modeling Assumption in </w:t>
+      </w:r>
+      <w:proofErr w:type="spellStart"/>
+      <w:r>
+        <w:rPr>
+          <w:rFonts w:ascii="Times New Roman" w:hAnsi="Times New Roman" w:cs="Times New Roman"/>
+          <w:b/>
+          <w:sz w:val="28"/>
+          <w:szCs w:val="28"/>
+        </w:rPr>
+        <w:t>CAMChem</w:t>
+      </w:r>
+      <w:proofErr w:type="spellEnd"/>
     </w:p>
     <w:p>
       <w:pPr>
-        <w:rPr>
-          <w:rFonts w:ascii="Times New Roman" w:hAnsi="Times New Roman" w:cs="Times New Roman"/>
+        <w:outlineLvl w:val="0"/>
+        <w:rPr>
+          <w:rFonts w:ascii="Times New Roman" w:hAnsi="Times New Roman" w:cs="Times New Roman"/>
+          <w:b/>
+          <w:sz w:val="28"/>
+          <w:szCs w:val="28"/>
         </w:rPr>
       </w:pPr>
     </w:p>
     <w:p>
       <w:pPr>
+        <w:jc w:val="left"/>
+        <w:outlineLvl w:val="0"/>
+        <w:rPr>
+          <w:rFonts w:ascii="Times New Roman" w:hAnsi="Times New Roman" w:cs="Times New Roman"/>
+          <w:sz w:val="22"/>
+          <w:szCs w:val="22"/>
+        </w:rPr>
+      </w:pPr>
+      <w:r>
+        <w:rPr>
+          <w:rFonts w:ascii="Times New Roman" w:hAnsi="Times New Roman" w:cs="Times New Roman"/>
+          <w:sz w:val="22"/>
+          <w:szCs w:val="22"/>
+        </w:rPr>
+        <w:t>Y.</w:t>
+      </w:r>
+      <w:r>
+        <w:rPr>
+          <w:rFonts w:ascii="Times New Roman" w:hAnsi="Times New Roman" w:cs="Times New Roman"/>
+          <w:sz w:val="22"/>
+          <w:szCs w:val="22"/>
+        </w:rPr>
+        <w:t xml:space="preserve"> Li</w:t>
+      </w:r>
+      <w:r>
+        <w:rPr>
+          <w:rFonts w:ascii="Times New Roman" w:hAnsi="Times New Roman" w:cs="Times New Roman"/>
+          <w:sz w:val="22"/>
+          <w:szCs w:val="22"/>
+          <w:vertAlign w:val="superscript"/>
+        </w:rPr>
+        <w:t>1</w:t>
+      </w:r>
+      <w:r>
+        <w:rPr>
+          <w:rFonts w:ascii="Times New Roman" w:hAnsi="Times New Roman" w:cs="Times New Roman"/>
+          <w:sz w:val="22"/>
+          <w:szCs w:val="22"/>
+        </w:rPr>
+        <w:t>, N.</w:t>
+      </w:r>
+      <w:r>
+        <w:rPr>
+          <w:rFonts w:ascii="Times New Roman" w:hAnsi="Times New Roman" w:cs="Times New Roman"/>
+          <w:sz w:val="22"/>
+          <w:szCs w:val="22"/>
+        </w:rPr>
+        <w:t xml:space="preserve"> Riemer</w:t>
+      </w:r>
+      <w:r>
+        <w:rPr>
+          <w:rFonts w:ascii="Times New Roman" w:hAnsi="Times New Roman" w:cs="Times New Roman"/>
+          <w:sz w:val="22"/>
+          <w:szCs w:val="22"/>
+          <w:vertAlign w:val="superscript"/>
+        </w:rPr>
+        <w:t>1</w:t>
+      </w:r>
+      <w:r>
+        <w:rPr>
+          <w:rFonts w:ascii="Times New Roman" w:hAnsi="Times New Roman" w:cs="Times New Roman"/>
+          <w:sz w:val="22"/>
+          <w:szCs w:val="22"/>
+        </w:rPr>
+        <w:t xml:space="preserve">, M. </w:t>
+      </w:r>
+      <w:r>
+        <w:rPr>
+          <w:rFonts w:ascii="Times New Roman" w:hAnsi="Times New Roman" w:cs="Times New Roman"/>
+          <w:sz w:val="22"/>
+          <w:szCs w:val="22"/>
+        </w:rPr>
+        <w:t>Dubey</w:t>
+      </w:r>
+      <w:r>
+        <w:rPr>
+          <w:rFonts w:ascii="Times New Roman" w:hAnsi="Times New Roman" w:cs="Times New Roman"/>
+          <w:sz w:val="22"/>
+          <w:szCs w:val="22"/>
+          <w:vertAlign w:val="superscript"/>
+        </w:rPr>
+        <w:t>2</w:t>
+      </w:r>
+      <w:r>
+        <w:rPr>
+          <w:rFonts w:ascii="Times New Roman" w:hAnsi="Times New Roman" w:cs="Times New Roman"/>
+          <w:sz w:val="22"/>
+          <w:szCs w:val="22"/>
+        </w:rPr>
+        <w:t xml:space="preserve">, A. </w:t>
+      </w:r>
+      <w:r>
+        <w:rPr>
+          <w:rFonts w:ascii="Times New Roman" w:hAnsi="Times New Roman" w:cs="Times New Roman"/>
+          <w:sz w:val="22"/>
+          <w:szCs w:val="22"/>
+        </w:rPr>
+        <w:t>Aiken</w:t>
+      </w:r>
+      <w:r>
+        <w:rPr>
+          <w:rFonts w:ascii="Times New Roman" w:hAnsi="Times New Roman" w:cs="Times New Roman"/>
+          <w:sz w:val="22"/>
+          <w:szCs w:val="22"/>
+          <w:vertAlign w:val="superscript"/>
+        </w:rPr>
+        <w:t>2</w:t>
+      </w:r>
+      <w:r>
+        <w:rPr>
+          <w:rFonts w:ascii="Times New Roman" w:hAnsi="Times New Roman" w:cs="Times New Roman"/>
+          <w:sz w:val="22"/>
+          <w:szCs w:val="22"/>
+        </w:rPr>
+        <w:t>, L.</w:t>
+      </w:r>
+      <w:r>
+        <w:rPr>
+          <w:rFonts w:ascii="Times New Roman" w:hAnsi="Times New Roman" w:cs="Times New Roman"/>
+          <w:sz w:val="22"/>
+          <w:szCs w:val="22"/>
+        </w:rPr>
+        <w:t xml:space="preserve"> Fierce</w:t>
+      </w:r>
+      <w:r>
+        <w:rPr>
+          <w:rFonts w:ascii="Times New Roman" w:hAnsi="Times New Roman" w:cs="Times New Roman"/>
+          <w:sz w:val="22"/>
+          <w:szCs w:val="22"/>
+          <w:vertAlign w:val="superscript"/>
+        </w:rPr>
+        <w:t>3</w:t>
+      </w:r>
+      <w:r>
+        <w:rPr>
+          <w:rFonts w:ascii="Times New Roman" w:hAnsi="Times New Roman" w:cs="Times New Roman"/>
+          <w:sz w:val="22"/>
+          <w:szCs w:val="22"/>
+        </w:rPr>
+        <w:t>, D.</w:t>
+      </w:r>
+      <w:r>
+        <w:rPr>
+          <w:rFonts w:ascii="Times New Roman" w:hAnsi="Times New Roman" w:cs="Times New Roman"/>
+          <w:sz w:val="22"/>
+          <w:szCs w:val="22"/>
+        </w:rPr>
+        <w:t xml:space="preserve"> Wuebbles</w:t>
+      </w:r>
+      <w:r>
+        <w:rPr>
+          <w:rFonts w:ascii="Times New Roman" w:hAnsi="Times New Roman" w:cs="Times New Roman"/>
+          <w:sz w:val="22"/>
+          <w:szCs w:val="22"/>
+          <w:vertAlign w:val="superscript"/>
+        </w:rPr>
+        <w:t>1</w:t>
+      </w:r>
+    </w:p>
+    <w:p>
+      <w:pPr>
+        <w:jc w:val="left"/>
+        <w:outlineLvl w:val="0"/>
+        <w:rPr>
+          <w:rFonts w:ascii="Times New Roman" w:hAnsi="Times New Roman" w:cs="Times New Roman"/>
+          <w:sz w:val="22"/>
+          <w:szCs w:val="22"/>
+        </w:rPr>
+      </w:pPr>
+      <w:r>
+        <w:rPr>
+          <w:rFonts w:ascii="Times New Roman" w:hAnsi="Times New Roman" w:cs="Times New Roman"/>
+          <w:sz w:val="22"/>
+          <w:szCs w:val="22"/>
+        </w:rPr>
+        <w:t xml:space="preserve">1. Department of Atmospheric Science, The School of Earth, Society &amp; </w:t>
+      </w:r>
+      <w:proofErr w:type="gramStart"/>
+      <w:r>
+        <w:rPr>
+          <w:rFonts w:ascii="Times New Roman" w:hAnsi="Times New Roman" w:cs="Times New Roman"/>
+          <w:sz w:val="22"/>
+          <w:szCs w:val="22"/>
+        </w:rPr>
+        <w:t>Environment ,</w:t>
+      </w:r>
+      <w:proofErr w:type="gramEnd"/>
+      <w:r>
+        <w:rPr>
+          <w:rFonts w:ascii="Times New Roman" w:hAnsi="Times New Roman" w:cs="Times New Roman"/>
+          <w:sz w:val="22"/>
+          <w:szCs w:val="22"/>
+        </w:rPr>
+        <w:t xml:space="preserve"> College of Liberal Arts and Sci</w:t>
+      </w:r>
+      <w:bookmarkStart w:id="0" w:name="_GoBack"/>
+      <w:bookmarkEnd w:id="0"/>
+      <w:r>
+        <w:rPr>
+          <w:rFonts w:ascii="Times New Roman" w:hAnsi="Times New Roman" w:cs="Times New Roman"/>
+          <w:sz w:val="22"/>
+          <w:szCs w:val="22"/>
+        </w:rPr>
+        <w:t>ences, University of Illinois at Urbana-Champaign</w:t>
+      </w:r>
+    </w:p>
+    <w:p>
+      <w:pPr>
+        <w:jc w:val="left"/>
+        <w:outlineLvl w:val="0"/>
+        <w:rPr>
+          <w:rFonts w:ascii="Times New Roman" w:hAnsi="Times New Roman" w:cs="Times New Roman"/>
+          <w:sz w:val="22"/>
+          <w:szCs w:val="22"/>
+        </w:rPr>
+      </w:pPr>
+      <w:r>
+        <w:rPr>
+          <w:rFonts w:ascii="Times New Roman" w:hAnsi="Times New Roman" w:cs="Times New Roman" w:hint="eastAsia"/>
+          <w:sz w:val="22"/>
+          <w:szCs w:val="22"/>
+        </w:rPr>
+        <w:t xml:space="preserve">2. Earth and Environmental Sciences Division, Los Alamos National Laboratory </w:t>
+      </w:r>
+    </w:p>
+    <w:p>
+      <w:pPr>
+        <w:jc w:val="left"/>
+        <w:outlineLvl w:val="0"/>
+        <w:rPr>
+          <w:rFonts w:ascii="Times New Roman" w:hAnsi="Times New Roman" w:cs="Times New Roman" w:hint="eastAsia"/>
+          <w:sz w:val="22"/>
+          <w:szCs w:val="22"/>
+        </w:rPr>
+      </w:pPr>
+      <w:r>
+        <w:rPr>
+          <w:rFonts w:ascii="Times New Roman" w:hAnsi="Times New Roman" w:cs="Times New Roman" w:hint="eastAsia"/>
+          <w:sz w:val="22"/>
+          <w:szCs w:val="22"/>
+        </w:rPr>
+        <w:t>3.Environmental and Climate Sciences Department, Brookhaven National Laboratory</w:t>
+      </w:r>
+    </w:p>
+    <w:p/>
+    <w:p>
+      <w:pPr>
         <w:rPr>
           <w:rFonts w:ascii="Times New Roman" w:hAnsi="Times New Roman" w:cs="Times New Roman"/>
         </w:rPr>
@@ -257,7 +515,49 @@
         <w:rPr>
           <w:rFonts w:ascii="Times New Roman" w:hAnsi="Times New Roman" w:cs="Times New Roman"/>
         </w:rPr>
-        <w:t>The goal of this study is to explore the sensitivity of the simulated BC burden and BC radiative forcing to the aging criterion used in CAMChem, and to compare BC aging rates in CAMChem to an aging parameterization based on more detailed particle-resolved simulations with PartMC-MOSAIC. W</w:t>
+        <w:t xml:space="preserve">The goal of this study is to explore the sensitivity of the simulated BC burden and BC radiative forcing to the aging criterion used in </w:t>
+      </w:r>
+      <w:proofErr w:type="spellStart"/>
+      <w:r>
+        <w:rPr>
+          <w:rFonts w:ascii="Times New Roman" w:hAnsi="Times New Roman" w:cs="Times New Roman"/>
+        </w:rPr>
+        <w:t>CAMChem</w:t>
+      </w:r>
+      <w:proofErr w:type="spellEnd"/>
+      <w:r>
+        <w:rPr>
+          <w:rFonts w:ascii="Times New Roman" w:hAnsi="Times New Roman" w:cs="Times New Roman"/>
+        </w:rPr>
+        <w:t xml:space="preserve">, and to compare BC aging rates in </w:t>
+      </w:r>
+      <w:proofErr w:type="spellStart"/>
+      <w:r>
+        <w:rPr>
+          <w:rFonts w:ascii="Times New Roman" w:hAnsi="Times New Roman" w:cs="Times New Roman"/>
+        </w:rPr>
+        <w:t>CAMChem</w:t>
+      </w:r>
+      <w:proofErr w:type="spellEnd"/>
+      <w:r>
+        <w:rPr>
+          <w:rFonts w:ascii="Times New Roman" w:hAnsi="Times New Roman" w:cs="Times New Roman"/>
+        </w:rPr>
+        <w:t xml:space="preserve"> to an aging parameterization based on more detailed particle-resolved simulations with </w:t>
+      </w:r>
+      <w:proofErr w:type="spellStart"/>
+      <w:r>
+        <w:rPr>
+          <w:rFonts w:ascii="Times New Roman" w:hAnsi="Times New Roman" w:cs="Times New Roman"/>
+        </w:rPr>
+        <w:t>PartMC</w:t>
+      </w:r>
+      <w:proofErr w:type="spellEnd"/>
+      <w:r>
+        <w:rPr>
+          <w:rFonts w:ascii="Times New Roman" w:hAnsi="Times New Roman" w:cs="Times New Roman"/>
+        </w:rPr>
+        <w:t>-MOSAIC. W</w:t>
       </w:r>
       <w:r>
         <w:rPr>
@@ -275,7 +575,21 @@
         <w:rPr>
           <w:rFonts w:ascii="Times New Roman" w:hAnsi="Times New Roman" w:cs="Times New Roman"/>
         </w:rPr>
-        <w:t>global CAMChem model, where a 4-mode modal aerosol model</w:t>
+        <w:t xml:space="preserve">global </w:t>
+      </w:r>
+      <w:proofErr w:type="spellStart"/>
+      <w:r>
+        <w:rPr>
+          <w:rFonts w:ascii="Times New Roman" w:hAnsi="Times New Roman" w:cs="Times New Roman"/>
+        </w:rPr>
+        <w:t>CAMChem</w:t>
+      </w:r>
+      <w:proofErr w:type="spellEnd"/>
+      <w:r>
+        <w:rPr>
+          <w:rFonts w:ascii="Times New Roman" w:hAnsi="Times New Roman" w:cs="Times New Roman"/>
+        </w:rPr>
+        <w:t xml:space="preserve"> model, where a 4-mode modal aerosol model</w:t>
       </w:r>
       <w:r>
         <w:rPr>
@@ -379,8 +693,8 @@
         </w:rPr>
         <w:t xml:space="preserve"> in the high-latitude regions, </w:t>
       </w:r>
-      <w:bookmarkStart w:id="0" w:name="OLE_LINK1"/>
-      <w:bookmarkStart w:id="1" w:name="OLE_LINK2"/>
+      <w:bookmarkStart w:id="1" w:name="OLE_LINK1"/>
+      <w:bookmarkStart w:id="2" w:name="OLE_LINK2"/>
       <w:r>
         <w:rPr>
           <w:rFonts w:ascii="Times New Roman" w:hAnsi="Times New Roman" w:cs="Times New Roman"/>
@@ -423,8 +737,8 @@
         </w:rPr>
         <w:t xml:space="preserve"> near the surface.</w:t>
       </w:r>
-      <w:bookmarkEnd w:id="0"/>
       <w:bookmarkEnd w:id="1"/>
+      <w:bookmarkEnd w:id="2"/>
       <w:r>
         <w:rPr>
           <w:rFonts w:ascii="Times New Roman" w:hAnsi="Times New Roman" w:cs="Times New Roman"/>
@@ -437,8 +751,6 @@
         </w:rPr>
         <w:t>These</w:t>
       </w:r>
-      <w:bookmarkStart w:id="2" w:name="_GoBack"/>
-      <w:bookmarkEnd w:id="2"/>
       <w:r>
         <w:rPr>
           <w:rFonts w:ascii="Times New Roman" w:hAnsi="Times New Roman" w:cs="Times New Roman"/>
@@ -479,7 +791,21 @@
         <w:rPr>
           <w:rFonts w:ascii="Times New Roman" w:hAnsi="Times New Roman" w:cs="Times New Roman"/>
         </w:rPr>
-        <w:t>he aging timescales in the CAMChem model range from les</w:t>
+        <w:t xml:space="preserve">he aging timescales in the </w:t>
+      </w:r>
+      <w:proofErr w:type="spellStart"/>
+      <w:r>
+        <w:rPr>
+          <w:rFonts w:ascii="Times New Roman" w:hAnsi="Times New Roman" w:cs="Times New Roman"/>
+        </w:rPr>
+        <w:t>CAMChem</w:t>
+      </w:r>
+      <w:proofErr w:type="spellEnd"/>
+      <w:r>
+        <w:rPr>
+          <w:rFonts w:ascii="Times New Roman" w:hAnsi="Times New Roman" w:cs="Times New Roman"/>
+        </w:rPr>
+        <w:t xml:space="preserve"> model range from les</w:t>
       </w:r>
       <w:r>
         <w:rPr>
@@ -521,7 +847,21 @@
         <w:rPr>
           <w:rFonts w:ascii="Times New Roman" w:hAnsi="Times New Roman" w:cs="Times New Roman"/>
         </w:rPr>
-        <w:t xml:space="preserve">the aging timescales from the PartMC-MOSAIC parameterization. </w:t>
+        <w:t xml:space="preserve">the aging timescales from the </w:t>
+      </w:r>
+      <w:proofErr w:type="spellStart"/>
+      <w:r>
+        <w:rPr>
+          <w:rFonts w:ascii="Times New Roman" w:hAnsi="Times New Roman" w:cs="Times New Roman"/>
+        </w:rPr>
+        <w:t>PartMC</w:t>
+      </w:r>
+      <w:proofErr w:type="spellEnd"/>
+      <w:r>
+        <w:rPr>
+          <w:rFonts w:ascii="Times New Roman" w:hAnsi="Times New Roman" w:cs="Times New Roman"/>
+        </w:rPr>
+        <w:t xml:space="preserve">-MOSAIC parameterization. </w:t>
       </w:r>
     </w:p>
     <w:p>
@@ -564,7 +904,7 @@
 </file>
 
 <file path=word/styles.xml><?xml version="1.0" encoding="utf-8"?>
-<w:styles xmlns:mc="http://schemas.openxmlformats.org/markup-compatibility/2006" xmlns:r="http://schemas.openxmlformats.org/officeDocument/2006/relationships" xmlns:w="http://schemas.openxmlformats.org/wordprocessingml/2006/main" xmlns:w14="http://schemas.microsoft.com/office/word/2010/wordml" mc:Ignorable="w14">
+<w:styles xmlns:mc="http://schemas.openxmlformats.org/markup-compatibility/2006" xmlns:r="http://schemas.openxmlformats.org/officeDocument/2006/relationships" xmlns:w="http://schemas.openxmlformats.org/wordprocessingml/2006/main" xmlns:w14="http://schemas.microsoft.com/office/word/2010/wordml" xmlns:w15="http://schemas.microsoft.com/office/word/2012/wordml" mc:Ignorable="w14 w15">
   <w:docDefaults>
     <w:rPrDefault>
       <w:rPr>
@@ -577,144 +917,387 @@
     </w:rPrDefault>
     <w:pPrDefault/>
   </w:docDefaults>
-  <w:latentStyles w:defLockedState="0" w:defUIPriority="99" w:defSemiHidden="1" w:defUnhideWhenUsed="1" w:defQFormat="0" w:count="276">
-    <w:lsdException w:name="Normal" w:semiHidden="0" w:uiPriority="0" w:unhideWhenUsed="0" w:qFormat="1"/>
-    <w:lsdException w:name="heading 1" w:semiHidden="0" w:uiPriority="9" w:unhideWhenUsed="0" w:qFormat="1"/>
-    <w:lsdException w:name="heading 2" w:uiPriority="9" w:qFormat="1"/>
-    <w:lsdException w:name="heading 3" w:uiPriority="9" w:qFormat="1"/>
-    <w:lsdException w:name="heading 4" w:uiPriority="9" w:qFormat="1"/>
-    <w:lsdException w:name="heading 5" w:uiPriority="9" w:qFormat="1"/>
-    <w:lsdException w:name="heading 6" w:uiPriority="9" w:qFormat="1"/>
-    <w:lsdException w:name="heading 7" w:uiPriority="9" w:qFormat="1"/>
-    <w:lsdException w:name="heading 8" w:uiPriority="9" w:qFormat="1"/>
-    <w:lsdException w:name="heading 9" w:uiPriority="9" w:qFormat="1"/>
-    <w:lsdException w:name="toc 1" w:uiPriority="39"/>
-    <w:lsdException w:name="toc 2" w:uiPriority="39"/>
-    <w:lsdException w:name="toc 3" w:uiPriority="39"/>
-    <w:lsdException w:name="toc 4" w:uiPriority="39"/>
-    <w:lsdException w:name="toc 5" w:uiPriority="39"/>
-    <w:lsdException w:name="toc 6" w:uiPriority="39"/>
-    <w:lsdException w:name="toc 7" w:uiPriority="39"/>
-    <w:lsdException w:name="toc 8" w:uiPriority="39"/>
-    <w:lsdException w:name="toc 9" w:uiPriority="39"/>
-    <w:lsdException w:name="caption" w:uiPriority="35" w:qFormat="1"/>
-    <w:lsdException w:name="Title" w:semiHidden="0" w:uiPriority="10" w:unhideWhenUsed="0" w:qFormat="1"/>
-    <w:lsdException w:name="Default Paragraph Font" w:uiPriority="1"/>
-    <w:lsdException w:name="Subtitle" w:semiHidden="0" w:uiPriority="11" w:unhideWhenUsed="0" w:qFormat="1"/>
-    <w:lsdException w:name="Strong" w:semiHidden="0" w:uiPriority="22" w:unhideWhenUsed="0" w:qFormat="1"/>
-    <w:lsdException w:name="Emphasis" w:semiHidden="0" w:uiPriority="20" w:unhideWhenUsed="0" w:qFormat="1"/>
-    <w:lsdException w:name="Table Grid" w:semiHidden="0" w:uiPriority="59" w:unhideWhenUsed="0"/>
-    <w:lsdException w:name="Placeholder Text" w:unhideWhenUsed="0"/>
-    <w:lsdException w:name="No Spacing" w:semiHidden="0" w:uiPriority="1" w:unhideWhenUsed="0" w:qFormat="1"/>
-    <w:lsdException w:name="Light Shading" w:semiHidden="0" w:uiPriority="60" w:unhideWhenUsed="0"/>
-    <w:lsdException w:name="Light List" w:semiHidden="0" w:uiPriority="61" w:unhideWhenUsed="0"/>
-    <w:lsdException w:name="Light Grid" w:semiHidden="0" w:uiPriority="62" w:unhideWhenUsed="0"/>
-    <w:lsdException w:name="Medium Shading 1" w:semiHidden="0" w:uiPriority="63" w:unhideWhenUsed="0"/>
-    <w:lsdException w:name="Medium Shading 2" w:semiHidden="0" w:uiPriority="64" w:unhideWhenUsed="0"/>
-    <w:lsdException w:name="Medium List 1" w:semiHidden="0" w:uiPriority="65" w:unhideWhenUsed="0"/>
-    <w:lsdException w:name="Medium List 2" w:semiHidden="0" w:uiPriority="66" w:unhideWhenUsed="0"/>
-    <w:lsdException w:name="Medium Grid 1" w:semiHidden="0" w:uiPriority="67" w:unhideWhenUsed="0"/>
-    <w:lsdException w:name="Medium Grid 2" w:semiHidden="0" w:uiPriority="68" w:unhideWhenUsed="0"/>
-    <w:lsdException w:name="Medium Grid 3" w:semiHidden="0" w:uiPriority="69" w:unhideWhenUsed="0"/>
-    <w:lsdException w:name="Dark List" w:semiHidden="0" w:uiPriority="70" w:unhideWhenUsed="0"/>
-    <w:lsdException w:name="Colorful Shading" w:semiHidden="0" w:uiPriority="71" w:unhideWhenUsed="0"/>
-    <w:lsdException w:name="Colorful List" w:semiHidden="0" w:uiPriority="72" w:unhideWhenUsed="0"/>
-    <w:lsdException w:name="Colorful Grid" w:semiHidden="0" w:uiPriority="73" w:unhideWhenUsed="0"/>
-    <w:lsdException w:name="Light Shading Accent 1" w:semiHidden="0" w:uiPriority="60" w:unhideWhenUsed="0"/>
-    <w:lsdException w:name="Light List Accent 1" w:semiHidden="0" w:uiPriority="61" w:unhideWhenUsed="0"/>
-    <w:lsdException w:name="Light Grid Accent 1" w:semiHidden="0" w:uiPriority="62" w:unhideWhenUsed="0"/>
-    <w:lsdException w:name="Medium Shading 1 Accent 1" w:semiHidden="0" w:uiPriority="63" w:unhideWhenUsed="0"/>
-    <w:lsdException w:name="Medium Shading 2 Accent 1" w:semiHidden="0" w:uiPriority="64" w:unhideWhenUsed="0"/>
-    <w:lsdException w:name="Medium List 1 Accent 1" w:semiHidden="0" w:uiPriority="65" w:unhideWhenUsed="0"/>
-    <w:lsdException w:name="Revision" w:unhideWhenUsed="0"/>
-    <w:lsdException w:name="List Paragraph" w:semiHidden="0" w:uiPriority="34" w:unhideWhenUsed="0" w:qFormat="1"/>
-    <w:lsdException w:name="Quote" w:semiHidden="0" w:uiPriority="29" w:unhideWhenUsed="0" w:qFormat="1"/>
-    <w:lsdException w:name="Intense Quote" w:semiHidden="0" w:uiPriority="30" w:unhideWhenUsed="0" w:qFormat="1"/>
-    <w:lsdException w:name="Medium List 2 Accent 1" w:semiHidden="0" w:uiPriority="66" w:unhideWhenUsed="0"/>
-    <w:lsdException w:name="Medium Grid 1 Accent 1" w:semiHidden="0" w:uiPriority="67" w:unhideWhenUsed="0"/>
-    <w:lsdException w:name="Medium Grid 2 Accent 1" w:semiHidden="0" w:uiPriority="68" w:unhideWhenUsed="0"/>
-    <w:lsdException w:name="Medium Grid 3 Accent 1" w:semiHidden="0" w:uiPriority="69" w:unhideWhenUsed="0"/>
-    <w:lsdException w:name="Dark List Accent 1" w:semiHidden="0" w:uiPriority="70" w:unhideWhenUsed="0"/>
-    <w:lsdException w:name="Colorful Shading Accent 1" w:semiHidden="0" w:uiPriority="71" w:unhideWhenUsed="0"/>
-    <w:lsdException w:name="Colorful List Accent 1" w:semiHidden="0" w:uiPriority="72" w:unhideWhenUsed="0"/>
-    <w:lsdException w:name="Colorful Grid Accent 1" w:semiHidden="0" w:uiPriority="73" w:unhideWhenUsed="0"/>
-    <w:lsdException w:name="Light Shading Accent 2" w:semiHidden="0" w:uiPriority="60" w:unhideWhenUsed="0"/>
-    <w:lsdException w:name="Light List Accent 2" w:semiHidden="0" w:uiPriority="61" w:unhideWhenUsed="0"/>
-    <w:lsdException w:name="Light Grid Accent 2" w:semiHidden="0" w:uiPriority="62" w:unhideWhenUsed="0"/>
-    <w:lsdException w:name="Medium Shading 1 Accent 2" w:semiHidden="0" w:uiPriority="63" w:unhideWhenUsed="0"/>
-    <w:lsdException w:name="Medium Shading 2 Accent 2" w:semiHidden="0" w:uiPriority="64" w:unhideWhenUsed="0"/>
-    <w:lsdException w:name="Medium List 1 Accent 2" w:semiHidden="0" w:uiPriority="65" w:unhideWhenUsed="0"/>
-    <w:lsdException w:name="Medium List 2 Accent 2" w:semiHidden="0" w:uiPriority="66" w:unhideWhenUsed="0"/>
-    <w:lsdException w:name="Medium Grid 1 Accent 2" w:semiHidden="0" w:uiPriority="67" w:unhideWhenUsed="0"/>
-    <w:lsdException w:name="Medium Grid 2 Accent 2" w:semiHidden="0" w:uiPriority="68" w:unhideWhenUsed="0"/>
-    <w:lsdException w:name="Medium Grid 3 Accent 2" w:semiHidden="0" w:uiPriority="69" w:unhideWhenUsed="0"/>
-    <w:lsdException w:name="Dark List Accent 2" w:semiHidden="0" w:uiPriority="70" w:unhideWhenUsed="0"/>
-    <w:lsdException w:name="Colorful Shading Accent 2" w:semiHidden="0" w:uiPriority="71" w:unhideWhenUsed="0"/>
-    <w:lsdException w:name="Colorful List Accent 2" w:semiHidden="0" w:uiPriority="72" w:unhideWhenUsed="0"/>
-    <w:lsdException w:name="Colorful Grid Accent 2" w:semiHidden="0" w:uiPriority="73" w:unhideWhenUsed="0"/>
-    <w:lsdException w:name="Light Shading Accent 3" w:semiHidden="0" w:uiPriority="60" w:unhideWhenUsed="0"/>
-    <w:lsdException w:name="Light List Accent 3" w:semiHidden="0" w:uiPriority="61" w:unhideWhenUsed="0"/>
-    <w:lsdException w:name="Light Grid Accent 3" w:semiHidden="0" w:uiPriority="62" w:unhideWhenUsed="0"/>
-    <w:lsdException w:name="Medium Shading 1 Accent 3" w:semiHidden="0" w:uiPriority="63" w:unhideWhenUsed="0"/>
-    <w:lsdException w:name="Medium Shading 2 Accent 3" w:semiHidden="0" w:uiPriority="64" w:unhideWhenUsed="0"/>
-    <w:lsdException w:name="Medium List 1 Accent 3" w:semiHidden="0" w:uiPriority="65" w:unhideWhenUsed="0"/>
-    <w:lsdException w:name="Medium List 2 Accent 3" w:semiHidden="0" w:uiPriority="66" w:unhideWhenUsed="0"/>
-    <w:lsdException w:name="Medium Grid 1 Accent 3" w:semiHidden="0" w:uiPriority="67" w:unhideWhenUsed="0"/>
-    <w:lsdException w:name="Medium Grid 2 Accent 3" w:semiHidden="0" w:uiPriority="68" w:unhideWhenUsed="0"/>
-    <w:lsdException w:name="Medium Grid 3 Accent 3" w:semiHidden="0" w:uiPriority="69" w:unhideWhenUsed="0"/>
-    <w:lsdException w:name="Dark List Accent 3" w:semiHidden="0" w:uiPriority="70" w:unhideWhenUsed="0"/>
-    <w:lsdException w:name="Colorful Shading Accent 3" w:semiHidden="0" w:uiPriority="71" w:unhideWhenUsed="0"/>
-    <w:lsdException w:name="Colorful List Accent 3" w:semiHidden="0" w:uiPriority="72" w:unhideWhenUsed="0"/>
-    <w:lsdException w:name="Colorful Grid Accent 3" w:semiHidden="0" w:uiPriority="73" w:unhideWhenUsed="0"/>
-    <w:lsdException w:name="Light Shading Accent 4" w:semiHidden="0" w:uiPriority="60" w:unhideWhenUsed="0"/>
-    <w:lsdException w:name="Light List Accent 4" w:semiHidden="0" w:uiPriority="61" w:unhideWhenUsed="0"/>
-    <w:lsdException w:name="Light Grid Accent 4" w:semiHidden="0" w:uiPriority="62" w:unhideWhenUsed="0"/>
-    <w:lsdException w:name="Medium Shading 1 Accent 4" w:semiHidden="0" w:uiPriority="63" w:unhideWhenUsed="0"/>
-    <w:lsdException w:name="Medium Shading 2 Accent 4" w:semiHidden="0" w:uiPriority="64" w:unhideWhenUsed="0"/>
-    <w:lsdException w:name="Medium List 1 Accent 4" w:semiHidden="0" w:uiPriority="65" w:unhideWhenUsed="0"/>
-    <w:lsdException w:name="Medium List 2 Accent 4" w:semiHidden="0" w:uiPriority="66" w:unhideWhenUsed="0"/>
-    <w:lsdException w:name="Medium Grid 1 Accent 4" w:semiHidden="0" w:uiPriority="67" w:unhideWhenUsed="0"/>
-    <w:lsdException w:name="Medium Grid 2 Accent 4" w:semiHidden="0" w:uiPriority="68" w:unhideWhenUsed="0"/>
-    <w:lsdException w:name="Medium Grid 3 Accent 4" w:semiHidden="0" w:uiPriority="69" w:unhideWhenUsed="0"/>
-    <w:lsdException w:name="Dark List Accent 4" w:semiHidden="0" w:uiPriority="70" w:unhideWhenUsed="0"/>
-    <w:lsdException w:name="Colorful Shading Accent 4" w:semiHidden="0" w:uiPriority="71" w:unhideWhenUsed="0"/>
-    <w:lsdException w:name="Colorful List Accent 4" w:semiHidden="0" w:uiPriority="72" w:unhideWhenUsed="0"/>
-    <w:lsdException w:name="Colorful Grid Accent 4" w:semiHidden="0" w:uiPriority="73" w:unhideWhenUsed="0"/>
-    <w:lsdException w:name="Light Shading Accent 5" w:semiHidden="0" w:uiPriority="60" w:unhideWhenUsed="0"/>
-    <w:lsdException w:name="Light List Accent 5" w:semiHidden="0" w:uiPriority="61" w:unhideWhenUsed="0"/>
-    <w:lsdException w:name="Light Grid Accent 5" w:semiHidden="0" w:uiPriority="62" w:unhideWhenUsed="0"/>
-    <w:lsdException w:name="Medium Shading 1 Accent 5" w:semiHidden="0" w:uiPriority="63" w:unhideWhenUsed="0"/>
-    <w:lsdException w:name="Medium Shading 2 Accent 5" w:semiHidden="0" w:uiPriority="64" w:unhideWhenUsed="0"/>
-    <w:lsdException w:name="Medium List 1 Accent 5" w:semiHidden="0" w:uiPriority="65" w:unhideWhenUsed="0"/>
-    <w:lsdException w:name="Medium List 2 Accent 5" w:semiHidden="0" w:uiPriority="66" w:unhideWhenUsed="0"/>
-    <w:lsdException w:name="Medium Grid 1 Accent 5" w:semiHidden="0" w:uiPriority="67" w:unhideWhenUsed="0"/>
-    <w:lsdException w:name="Medium Grid 2 Accent 5" w:semiHidden="0" w:uiPriority="68" w:unhideWhenUsed="0"/>
-    <w:lsdException w:name="Medium Grid 3 Accent 5" w:semiHidden="0" w:uiPriority="69" w:unhideWhenUsed="0"/>
-    <w:lsdException w:name="Dark List Accent 5" w:semiHidden="0" w:uiPriority="70" w:unhideWhenUsed="0"/>
-    <w:lsdException w:name="Colorful Shading Accent 5" w:semiHidden="0" w:uiPriority="71" w:unhideWhenUsed="0"/>
-    <w:lsdException w:name="Colorful List Accent 5" w:semiHidden="0" w:uiPriority="72" w:unhideWhenUsed="0"/>
-    <w:lsdException w:name="Colorful Grid Accent 5" w:semiHidden="0" w:uiPriority="73" w:unhideWhenUsed="0"/>
-    <w:lsdException w:name="Light Shading Accent 6" w:semiHidden="0" w:uiPriority="60" w:unhideWhenUsed="0"/>
-    <w:lsdException w:name="Light List Accent 6" w:semiHidden="0" w:uiPriority="61" w:unhideWhenUsed="0"/>
-    <w:lsdException w:name="Light Grid Accent 6" w:semiHidden="0" w:uiPriority="62" w:unhideWhenUsed="0"/>
-    <w:lsdException w:name="Medium Shading 1 Accent 6" w:semiHidden="0" w:uiPriority="63" w:unhideWhenUsed="0"/>
-    <w:lsdException w:name="Medium Shading 2 Accent 6" w:semiHidden="0" w:uiPriority="64" w:unhideWhenUsed="0"/>
-    <w:lsdException w:name="Medium List 1 Accent 6" w:semiHidden="0" w:uiPriority="65" w:unhideWhenUsed="0"/>
-    <w:lsdException w:name="Medium List 2 Accent 6" w:semiHidden="0" w:uiPriority="66" w:unhideWhenUsed="0"/>
-    <w:lsdException w:name="Medium Grid 1 Accent 6" w:semiHidden="0" w:uiPriority="67" w:unhideWhenUsed="0"/>
-    <w:lsdException w:name="Medium Grid 2 Accent 6" w:semiHidden="0" w:uiPriority="68" w:unhideWhenUsed="0"/>
-    <w:lsdException w:name="Medium Grid 3 Accent 6" w:semiHidden="0" w:uiPriority="69" w:unhideWhenUsed="0"/>
-    <w:lsdException w:name="Dark List Accent 6" w:semiHidden="0" w:uiPriority="70" w:unhideWhenUsed="0"/>
-    <w:lsdException w:name="Colorful Shading Accent 6" w:semiHidden="0" w:uiPriority="71" w:unhideWhenUsed="0"/>
-    <w:lsdException w:name="Colorful List Accent 6" w:semiHidden="0" w:uiPriority="72" w:unhideWhenUsed="0"/>
-    <w:lsdException w:name="Colorful Grid Accent 6" w:semiHidden="0" w:uiPriority="73" w:unhideWhenUsed="0"/>
-    <w:lsdException w:name="Subtle Emphasis" w:semiHidden="0" w:uiPriority="19" w:unhideWhenUsed="0" w:qFormat="1"/>
-    <w:lsdException w:name="Intense Emphasis" w:semiHidden="0" w:uiPriority="21" w:unhideWhenUsed="0" w:qFormat="1"/>
-    <w:lsdException w:name="Subtle Reference" w:semiHidden="0" w:uiPriority="31" w:unhideWhenUsed="0" w:qFormat="1"/>
-    <w:lsdException w:name="Intense Reference" w:semiHidden="0" w:uiPriority="32" w:unhideWhenUsed="0" w:qFormat="1"/>
-    <w:lsdException w:name="Book Title" w:semiHidden="0" w:uiPriority="33" w:unhideWhenUsed="0" w:qFormat="1"/>
-    <w:lsdException w:name="Bibliography" w:uiPriority="37"/>
-    <w:lsdException w:name="TOC Heading" w:uiPriority="39" w:qFormat="1"/>
+  <w:latentStyles w:defLockedState="0" w:defUIPriority="99" w:defSemiHidden="0" w:defUnhideWhenUsed="0" w:defQFormat="0" w:count="380">
+    <w:lsdException w:name="Normal" w:uiPriority="0" w:qFormat="1"/>
+    <w:lsdException w:name="heading 1" w:uiPriority="9" w:qFormat="1"/>
+    <w:lsdException w:name="heading 2" w:semiHidden="1" w:uiPriority="9" w:unhideWhenUsed="1" w:qFormat="1"/>
+    <w:lsdException w:name="heading 3" w:semiHidden="1" w:uiPriority="9" w:unhideWhenUsed="1" w:qFormat="1"/>
+    <w:lsdException w:name="heading 4" w:semiHidden="1" w:uiPriority="9" w:unhideWhenUsed="1" w:qFormat="1"/>
+    <w:lsdException w:name="heading 5" w:semiHidden="1" w:uiPriority="9" w:unhideWhenUsed="1" w:qFormat="1"/>
+    <w:lsdException w:name="heading 6" w:semiHidden="1" w:uiPriority="9" w:unhideWhenUsed="1" w:qFormat="1"/>
+    <w:lsdException w:name="heading 7" w:semiHidden="1" w:uiPriority="9" w:unhideWhenUsed="1" w:qFormat="1"/>
+    <w:lsdException w:name="heading 8" w:semiHidden="1" w:uiPriority="9" w:unhideWhenUsed="1" w:qFormat="1"/>
+    <w:lsdException w:name="heading 9" w:semiHidden="1" w:uiPriority="9" w:unhideWhenUsed="1" w:qFormat="1"/>
+    <w:lsdException w:name="index 1" w:semiHidden="1" w:unhideWhenUsed="1"/>
+    <w:lsdException w:name="index 2" w:semiHidden="1" w:unhideWhenUsed="1"/>
+    <w:lsdException w:name="index 3" w:semiHidden="1" w:unhideWhenUsed="1"/>
+    <w:lsdException w:name="index 4" w:semiHidden="1" w:unhideWhenUsed="1"/>
+    <w:lsdException w:name="index 5" w:semiHidden="1" w:unhideWhenUsed="1"/>
+    <w:lsdException w:name="index 6" w:semiHidden="1" w:unhideWhenUsed="1"/>
+    <w:lsdException w:name="index 7" w:semiHidden="1" w:unhideWhenUsed="1"/>
+    <w:lsdException w:name="index 8" w:semiHidden="1" w:unhideWhenUsed="1"/>
+    <w:lsdException w:name="index 9" w:semiHidden="1" w:unhideWhenUsed="1"/>
+    <w:lsdException w:name="toc 1" w:semiHidden="1" w:uiPriority="39" w:unhideWhenUsed="1"/>
+    <w:lsdException w:name="toc 2" w:semiHidden="1" w:uiPriority="39" w:unhideWhenUsed="1"/>
+    <w:lsdException w:name="toc 3" w:semiHidden="1" w:uiPriority="39" w:unhideWhenUsed="1"/>
+    <w:lsdException w:name="toc 4" w:semiHidden="1" w:uiPriority="39" w:unhideWhenUsed="1"/>
+    <w:lsdException w:name="toc 5" w:semiHidden="1" w:uiPriority="39" w:unhideWhenUsed="1"/>
+    <w:lsdException w:name="toc 6" w:semiHidden="1" w:uiPriority="39" w:unhideWhenUsed="1"/>
+    <w:lsdException w:name="toc 7" w:semiHidden="1" w:uiPriority="39" w:unhideWhenUsed="1"/>
+    <w:lsdException w:name="toc 8" w:semiHidden="1" w:uiPriority="39" w:unhideWhenUsed="1"/>
+    <w:lsdException w:name="toc 9" w:semiHidden="1" w:uiPriority="39" w:unhideWhenUsed="1"/>
+    <w:lsdException w:name="Normal Indent" w:semiHidden="1" w:unhideWhenUsed="1"/>
+    <w:lsdException w:name="footnote text" w:semiHidden="1" w:unhideWhenUsed="1"/>
+    <w:lsdException w:name="annotation text" w:semiHidden="1" w:unhideWhenUsed="1"/>
+    <w:lsdException w:name="header" w:semiHidden="1" w:unhideWhenUsed="1"/>
+    <w:lsdException w:name="footer" w:semiHidden="1" w:unhideWhenUsed="1"/>
+    <w:lsdException w:name="index heading" w:semiHidden="1" w:unhideWhenUsed="1"/>
+    <w:lsdException w:name="caption" w:semiHidden="1" w:uiPriority="35" w:unhideWhenUsed="1" w:qFormat="1"/>
+    <w:lsdException w:name="table of figures" w:semiHidden="1" w:unhideWhenUsed="1"/>
+    <w:lsdException w:name="envelope address" w:semiHidden="1" w:unhideWhenUsed="1"/>
+    <w:lsdException w:name="envelope return" w:semiHidden="1" w:unhideWhenUsed="1"/>
+    <w:lsdException w:name="footnote reference" w:semiHidden="1" w:unhideWhenUsed="1"/>
+    <w:lsdException w:name="annotation reference" w:semiHidden="1" w:unhideWhenUsed="1"/>
+    <w:lsdException w:name="line number" w:semiHidden="1" w:unhideWhenUsed="1"/>
+    <w:lsdException w:name="page number" w:semiHidden="1" w:unhideWhenUsed="1"/>
+    <w:lsdException w:name="endnote reference" w:semiHidden="1" w:unhideWhenUsed="1"/>
+    <w:lsdException w:name="endnote text" w:semiHidden="1" w:unhideWhenUsed="1"/>
+    <w:lsdException w:name="table of authorities" w:semiHidden="1" w:unhideWhenUsed="1"/>
+    <w:lsdException w:name="macro" w:semiHidden="1" w:unhideWhenUsed="1"/>
+    <w:lsdException w:name="toa heading" w:semiHidden="1" w:unhideWhenUsed="1"/>
+    <w:lsdException w:name="List" w:semiHidden="1" w:unhideWhenUsed="1"/>
+    <w:lsdException w:name="List Bullet" w:semiHidden="1" w:unhideWhenUsed="1"/>
+    <w:lsdException w:name="List Number" w:semiHidden="1" w:unhideWhenUsed="1"/>
+    <w:lsdException w:name="List 2" w:semiHidden="1" w:unhideWhenUsed="1"/>
+    <w:lsdException w:name="List 3" w:semiHidden="1" w:unhideWhenUsed="1"/>
+    <w:lsdException w:name="List 4" w:semiHidden="1" w:unhideWhenUsed="1"/>
+    <w:lsdException w:name="List 5" w:semiHidden="1" w:unhideWhenUsed="1"/>
+    <w:lsdException w:name="List Bullet 2" w:semiHidden="1" w:unhideWhenUsed="1"/>
+    <w:lsdException w:name="List Bullet 3" w:semiHidden="1" w:unhideWhenUsed="1"/>
+    <w:lsdException w:name="List Bullet 4" w:semiHidden="1" w:unhideWhenUsed="1"/>
+    <w:lsdException w:name="List Bullet 5" w:semiHidden="1" w:unhideWhenUsed="1"/>
+    <w:lsdException w:name="List Number 2" w:semiHidden="1" w:unhideWhenUsed="1"/>
+    <w:lsdException w:name="List Number 3" w:semiHidden="1" w:unhideWhenUsed="1"/>
+    <w:lsdException w:name="List Number 4" w:semiHidden="1" w:unhideWhenUsed="1"/>
+    <w:lsdException w:name="List Number 5" w:semiHidden="1" w:unhideWhenUsed="1"/>
+    <w:lsdException w:name="Title" w:uiPriority="10" w:qFormat="1"/>
+    <w:lsdException w:name="Closing" w:semiHidden="1" w:unhideWhenUsed="1"/>
+    <w:lsdException w:name="Signature" w:semiHidden="1" w:unhideWhenUsed="1"/>
+    <w:lsdException w:name="Default Paragraph Font" w:semiHidden="1" w:uiPriority="1" w:unhideWhenUsed="1"/>
+    <w:lsdException w:name="Body Text" w:semiHidden="1" w:unhideWhenUsed="1"/>
+    <w:lsdException w:name="Body Text Indent" w:semiHidden="1" w:unhideWhenUsed="1"/>
+    <w:lsdException w:name="List Continue" w:semiHidden="1" w:unhideWhenUsed="1"/>
+    <w:lsdException w:name="List Continue 2" w:semiHidden="1" w:unhideWhenUsed="1"/>
+    <w:lsdException w:name="List Continue 3" w:semiHidden="1" w:unhideWhenUsed="1"/>
+    <w:lsdException w:name="List Continue 4" w:semiHidden="1" w:unhideWhenUsed="1"/>
+    <w:lsdException w:name="List Continue 5" w:semiHidden="1" w:unhideWhenUsed="1"/>
+    <w:lsdException w:name="Message Header" w:semiHidden="1" w:unhideWhenUsed="1"/>
+    <w:lsdException w:name="Subtitle" w:uiPriority="11" w:qFormat="1"/>
+    <w:lsdException w:name="Salutation" w:semiHidden="1" w:unhideWhenUsed="1"/>
+    <w:lsdException w:name="Date" w:semiHidden="1" w:unhideWhenUsed="1"/>
+    <w:lsdException w:name="Body Text First Indent" w:semiHidden="1" w:unhideWhenUsed="1"/>
+    <w:lsdException w:name="Body Text First Indent 2" w:semiHidden="1" w:unhideWhenUsed="1"/>
+    <w:lsdException w:name="Note Heading" w:semiHidden="1" w:unhideWhenUsed="1"/>
+    <w:lsdException w:name="Body Text 2" w:semiHidden="1" w:unhideWhenUsed="1"/>
+    <w:lsdException w:name="Body Text 3" w:semiHidden="1" w:unhideWhenUsed="1"/>
+    <w:lsdException w:name="Body Text Indent 2" w:semiHidden="1" w:unhideWhenUsed="1"/>
+    <w:lsdException w:name="Body Text Indent 3" w:semiHidden="1" w:unhideWhenUsed="1"/>
+    <w:lsdException w:name="Block Text" w:semiHidden="1" w:unhideWhenUsed="1"/>
+    <w:lsdException w:name="Hyperlink" w:semiHidden="1" w:unhideWhenUsed="1"/>
+    <w:lsdException w:name="FollowedHyperlink" w:semiHidden="1" w:unhideWhenUsed="1"/>
+    <w:lsdException w:name="Strong" w:uiPriority="22" w:qFormat="1"/>
+    <w:lsdException w:name="Emphasis" w:uiPriority="20" w:qFormat="1"/>
+    <w:lsdException w:name="Document Map" w:semiHidden="1" w:unhideWhenUsed="1"/>
+    <w:lsdException w:name="Plain Text" w:semiHidden="1" w:unhideWhenUsed="1"/>
+    <w:lsdException w:name="E-mail Signature" w:semiHidden="1" w:unhideWhenUsed="1"/>
+    <w:lsdException w:name="HTML Top of Form" w:semiHidden="1" w:unhideWhenUsed="1"/>
+    <w:lsdException w:name="HTML Bottom of Form" w:semiHidden="1" w:unhideWhenUsed="1"/>
+    <w:lsdException w:name="Normal (Web)" w:semiHidden="1" w:unhideWhenUsed="1"/>
+    <w:lsdException w:name="HTML Acronym" w:semiHidden="1" w:unhideWhenUsed="1"/>
+    <w:lsdException w:name="HTML Address" w:semiHidden="1" w:unhideWhenUsed="1"/>
+    <w:lsdException w:name="HTML Cite" w:semiHidden="1" w:unhideWhenUsed="1"/>
+    <w:lsdException w:name="HTML Code" w:semiHidden="1" w:unhideWhenUsed="1"/>
+    <w:lsdException w:name="HTML Definition" w:semiHidden="1" w:unhideWhenUsed="1"/>
+    <w:lsdException w:name="HTML Keyboard" w:semiHidden="1" w:unhideWhenUsed="1"/>
+    <w:lsdException w:name="HTML Preformatted" w:semiHidden="1" w:unhideWhenUsed="1"/>
+    <w:lsdException w:name="HTML Sample" w:semiHidden="1" w:unhideWhenUsed="1"/>
+    <w:lsdException w:name="HTML Typewriter" w:semiHidden="1" w:unhideWhenUsed="1"/>
+    <w:lsdException w:name="HTML Variable" w:semiHidden="1" w:unhideWhenUsed="1"/>
+    <w:lsdException w:name="Normal Table" w:semiHidden="1" w:unhideWhenUsed="1"/>
+    <w:lsdException w:name="annotation subject" w:semiHidden="1" w:unhideWhenUsed="1"/>
+    <w:lsdException w:name="No List" w:semiHidden="1" w:unhideWhenUsed="1"/>
+    <w:lsdException w:name="Outline List 1" w:semiHidden="1" w:unhideWhenUsed="1"/>
+    <w:lsdException w:name="Outline List 2" w:semiHidden="1" w:unhideWhenUsed="1"/>
+    <w:lsdException w:name="Outline List 3" w:semiHidden="1" w:unhideWhenUsed="1"/>
+    <w:lsdException w:name="Table Simple 1" w:semiHidden="1" w:unhideWhenUsed="1"/>
+    <w:lsdException w:name="Table Simple 2" w:semiHidden="1" w:unhideWhenUsed="1"/>
+    <w:lsdException w:name="Table Simple 3" w:semiHidden="1" w:unhideWhenUsed="1"/>
+    <w:lsdException w:name="Table Classic 1" w:semiHidden="1" w:unhideWhenUsed="1"/>
+    <w:lsdException w:name="Table Classic 2" w:semiHidden="1" w:unhideWhenUsed="1"/>
+    <w:lsdException w:name="Table Classic 3" w:semiHidden="1" w:unhideWhenUsed="1"/>
+    <w:lsdException w:name="Table Classic 4" w:semiHidden="1" w:unhideWhenUsed="1"/>
+    <w:lsdException w:name="Table Colorful 1" w:semiHidden="1" w:unhideWhenUsed="1"/>
+    <w:lsdException w:name="Table Colorful 2" w:semiHidden="1" w:unhideWhenUsed="1"/>
+    <w:lsdException w:name="Table Colorful 3" w:semiHidden="1" w:unhideWhenUsed="1"/>
+    <w:lsdException w:name="Table Columns 1" w:semiHidden="1" w:unhideWhenUsed="1"/>
+    <w:lsdException w:name="Table Columns 2" w:semiHidden="1" w:unhideWhenUsed="1"/>
+    <w:lsdException w:name="Table Columns 3" w:semiHidden="1" w:unhideWhenUsed="1"/>
+    <w:lsdException w:name="Table Columns 4" w:semiHidden="1" w:unhideWhenUsed="1"/>
+    <w:lsdException w:name="Table Columns 5" w:semiHidden="1" w:unhideWhenUsed="1"/>
+    <w:lsdException w:name="Table Grid 1" w:semiHidden="1" w:unhideWhenUsed="1"/>
+    <w:lsdException w:name="Table Grid 2" w:semiHidden="1" w:unhideWhenUsed="1"/>
+    <w:lsdException w:name="Table Grid 3" w:semiHidden="1" w:unhideWhenUsed="1"/>
+    <w:lsdException w:name="Table Grid 4" w:semiHidden="1" w:unhideWhenUsed="1"/>
+    <w:lsdException w:name="Table Grid 5" w:semiHidden="1" w:unhideWhenUsed="1"/>
+    <w:lsdException w:name="Table Grid 6" w:semiHidden="1" w:unhideWhenUsed="1"/>
+    <w:lsdException w:name="Table Grid 7" w:semiHidden="1" w:unhideWhenUsed="1"/>
+    <w:lsdException w:name="Table Grid 8" w:semiHidden="1" w:unhideWhenUsed="1"/>
+    <w:lsdException w:name="Table List 1" w:semiHidden="1" w:unhideWhenUsed="1"/>
+    <w:lsdException w:name="Table List 2" w:semiHidden="1" w:unhideWhenUsed="1"/>
+    <w:lsdException w:name="Table List 3" w:semiHidden="1" w:unhideWhenUsed="1"/>
+    <w:lsdException w:name="Table List 4" w:semiHidden="1" w:unhideWhenUsed="1"/>
+    <w:lsdException w:name="Table List 5" w:semiHidden="1" w:unhideWhenUsed="1"/>
+    <w:lsdException w:name="Table List 6" w:semiHidden="1" w:unhideWhenUsed="1"/>
+    <w:lsdException w:name="Table List 7" w:semiHidden="1" w:unhideWhenUsed="1"/>
+    <w:lsdException w:name="Table List 8" w:semiHidden="1" w:unhideWhenUsed="1"/>
+    <w:lsdException w:name="Table 3D effects 1" w:semiHidden="1" w:unhideWhenUsed="1"/>
+    <w:lsdException w:name="Table 3D effects 2" w:semiHidden="1" w:unhideWhenUsed="1"/>
+    <w:lsdException w:name="Table 3D effects 3" w:semiHidden="1" w:unhideWhenUsed="1"/>
+    <w:lsdException w:name="Table Contemporary" w:semiHidden="1" w:unhideWhenUsed="1"/>
+    <w:lsdException w:name="Table Elegant" w:semiHidden="1" w:unhideWhenUsed="1"/>
+    <w:lsdException w:name="Table Professional" w:semiHidden="1" w:unhideWhenUsed="1"/>
+    <w:lsdException w:name="Table Subtle 1" w:semiHidden="1" w:unhideWhenUsed="1"/>
+    <w:lsdException w:name="Table Subtle 2" w:semiHidden="1" w:unhideWhenUsed="1"/>
+    <w:lsdException w:name="Table Web 1" w:semiHidden="1" w:unhideWhenUsed="1"/>
+    <w:lsdException w:name="Table Web 2" w:semiHidden="1" w:unhideWhenUsed="1"/>
+    <w:lsdException w:name="Table Web 3" w:semiHidden="1" w:unhideWhenUsed="1"/>
+    <w:lsdException w:name="Balloon Text" w:semiHidden="1" w:unhideWhenUsed="1"/>
+    <w:lsdException w:name="Table Grid" w:uiPriority="59"/>
+    <w:lsdException w:name="Table Theme" w:semiHidden="1" w:unhideWhenUsed="1"/>
+    <w:lsdException w:name="Note Level 1" w:semiHidden="1" w:unhideWhenUsed="1"/>
+    <w:lsdException w:name="Note Level 2" w:semiHidden="1" w:unhideWhenUsed="1"/>
+    <w:lsdException w:name="Note Level 3" w:semiHidden="1" w:unhideWhenUsed="1"/>
+    <w:lsdException w:name="Note Level 4" w:semiHidden="1" w:unhideWhenUsed="1"/>
+    <w:lsdException w:name="Note Level 5" w:semiHidden="1" w:unhideWhenUsed="1"/>
+    <w:lsdException w:name="Note Level 6" w:semiHidden="1" w:unhideWhenUsed="1"/>
+    <w:lsdException w:name="Note Level 7" w:semiHidden="1" w:unhideWhenUsed="1"/>
+    <w:lsdException w:name="Note Level 8" w:semiHidden="1" w:unhideWhenUsed="1"/>
+    <w:lsdException w:name="Note Level 9" w:semiHidden="1" w:unhideWhenUsed="1"/>
+    <w:lsdException w:name="Placeholder Text" w:semiHidden="1"/>
+    <w:lsdException w:name="No Spacing" w:uiPriority="1" w:qFormat="1"/>
+    <w:lsdException w:name="Light Shading" w:uiPriority="60"/>
+    <w:lsdException w:name="Light List" w:uiPriority="61"/>
+    <w:lsdException w:name="Light Grid" w:uiPriority="62"/>
+    <w:lsdException w:name="Medium Shading 1" w:uiPriority="63"/>
+    <w:lsdException w:name="Medium Shading 2" w:uiPriority="64"/>
+    <w:lsdException w:name="Medium List 1" w:uiPriority="65"/>
+    <w:lsdException w:name="Medium List 2" w:uiPriority="66"/>
+    <w:lsdException w:name="Medium Grid 1" w:uiPriority="67"/>
+    <w:lsdException w:name="Medium Grid 2" w:uiPriority="68"/>
+    <w:lsdException w:name="Medium Grid 3" w:uiPriority="69"/>
+    <w:lsdException w:name="Dark List" w:uiPriority="70"/>
+    <w:lsdException w:name="Colorful Shading" w:uiPriority="71"/>
+    <w:lsdException w:name="Colorful List" w:uiPriority="72"/>
+    <w:lsdException w:name="Colorful Grid" w:uiPriority="73"/>
+    <w:lsdException w:name="Light Shading Accent 1" w:uiPriority="60"/>
+    <w:lsdException w:name="Light List Accent 1" w:uiPriority="61"/>
+    <w:lsdException w:name="Light Grid Accent 1" w:uiPriority="62"/>
+    <w:lsdException w:name="Medium Shading 1 Accent 1" w:uiPriority="63"/>
+    <w:lsdException w:name="Medium Shading 2 Accent 1" w:uiPriority="64"/>
+    <w:lsdException w:name="Medium List 1 Accent 1" w:uiPriority="65"/>
+    <w:lsdException w:name="Revision" w:semiHidden="1"/>
+    <w:lsdException w:name="List Paragraph" w:uiPriority="34" w:qFormat="1"/>
+    <w:lsdException w:name="Quote" w:uiPriority="29" w:qFormat="1"/>
+    <w:lsdException w:name="Intense Quote" w:uiPriority="30" w:qFormat="1"/>
+    <w:lsdException w:name="Medium List 2 Accent 1" w:uiPriority="66"/>
+    <w:lsdException w:name="Medium Grid 1 Accent 1" w:uiPriority="67"/>
+    <w:lsdException w:name="Medium Grid 2 Accent 1" w:uiPriority="68"/>
+    <w:lsdException w:name="Medium Grid 3 Accent 1" w:uiPriority="69"/>
+    <w:lsdException w:name="Dark List Accent 1" w:uiPriority="70"/>
+    <w:lsdException w:name="Colorful Shading Accent 1" w:uiPriority="71"/>
+    <w:lsdException w:name="Colorful List Accent 1" w:uiPriority="72"/>
+    <w:lsdException w:name="Colorful Grid Accent 1" w:uiPriority="73"/>
+    <w:lsdException w:name="Light Shading Accent 2" w:uiPriority="60"/>
+    <w:lsdException w:name="Light List Accent 2" w:uiPriority="61"/>
+    <w:lsdException w:name="Light Grid Accent 2" w:uiPriority="62"/>
+    <w:lsdException w:name="Medium Shading 1 Accent 2" w:uiPriority="63"/>
+    <w:lsdException w:name="Medium Shading 2 Accent 2" w:uiPriority="64"/>
+    <w:lsdException w:name="Medium List 1 Accent 2" w:uiPriority="65"/>
+    <w:lsdException w:name="Medium List 2 Accent 2" w:uiPriority="66"/>
+    <w:lsdException w:name="Medium Grid 1 Accent 2" w:uiPriority="67"/>
+    <w:lsdException w:name="Medium Grid 2 Accent 2" w:uiPriority="68"/>
+    <w:lsdException w:name="Medium Grid 3 Accent 2" w:uiPriority="69"/>
+    <w:lsdException w:name="Dark List Accent 2" w:uiPriority="70"/>
+    <w:lsdException w:name="Colorful Shading Accent 2" w:uiPriority="71"/>
+    <w:lsdException w:name="Colorful List Accent 2" w:uiPriority="72"/>
+    <w:lsdException w:name="Colorful Grid Accent 2" w:uiPriority="73"/>
+    <w:lsdException w:name="Light Shading Accent 3" w:uiPriority="60"/>
+    <w:lsdException w:name="Light List Accent 3" w:uiPriority="61"/>
+    <w:lsdException w:name="Light Grid Accent 3" w:uiPriority="62"/>
+    <w:lsdException w:name="Medium Shading 1 Accent 3" w:uiPriority="63"/>
+    <w:lsdException w:name="Medium Shading 2 Accent 3" w:uiPriority="64"/>
+    <w:lsdException w:name="Medium List 1 Accent 3" w:uiPriority="65"/>
+    <w:lsdException w:name="Medium List 2 Accent 3" w:uiPriority="66"/>
+    <w:lsdException w:name="Medium Grid 1 Accent 3" w:uiPriority="67"/>
+    <w:lsdException w:name="Medium Grid 2 Accent 3" w:uiPriority="68"/>
+    <w:lsdException w:name="Medium Grid 3 Accent 3" w:uiPriority="69"/>
+    <w:lsdException w:name="Dark List Accent 3" w:uiPriority="70"/>
+    <w:lsdException w:name="Colorful Shading Accent 3" w:uiPriority="71"/>
+    <w:lsdException w:name="Colorful List Accent 3" w:uiPriority="72"/>
+    <w:lsdException w:name="Colorful Grid Accent 3" w:uiPriority="73"/>
+    <w:lsdException w:name="Light Shading Accent 4" w:uiPriority="60"/>
+    <w:lsdException w:name="Light List Accent 4" w:uiPriority="61"/>
+    <w:lsdException w:name="Light Grid Accent 4" w:uiPriority="62"/>
+    <w:lsdException w:name="Medium Shading 1 Accent 4" w:uiPriority="63"/>
+    <w:lsdException w:name="Medium Shading 2 Accent 4" w:uiPriority="64"/>
+    <w:lsdException w:name="Medium List 1 Accent 4" w:uiPriority="65"/>
+    <w:lsdException w:name="Medium List 2 Accent 4" w:uiPriority="66"/>
+    <w:lsdException w:name="Medium Grid 1 Accent 4" w:uiPriority="67"/>
+    <w:lsdException w:name="Medium Grid 2 Accent 4" w:uiPriority="68"/>
+    <w:lsdException w:name="Medium Grid 3 Accent 4" w:uiPriority="69"/>
+    <w:lsdException w:name="Dark List Accent 4" w:uiPriority="70"/>
+    <w:lsdException w:name="Colorful Shading Accent 4" w:uiPriority="71"/>
+    <w:lsdException w:name="Colorful List Accent 4" w:uiPriority="72"/>
+    <w:lsdException w:name="Colorful Grid Accent 4" w:uiPriority="73"/>
+    <w:lsdException w:name="Light Shading Accent 5" w:uiPriority="60"/>
+    <w:lsdException w:name="Light List Accent 5" w:uiPriority="61"/>
+    <w:lsdException w:name="Light Grid Accent 5" w:uiPriority="62"/>
+    <w:lsdException w:name="Medium Shading 1 Accent 5" w:uiPriority="63"/>
+    <w:lsdException w:name="Medium Shading 2 Accent 5" w:uiPriority="64"/>
+    <w:lsdException w:name="Medium List 1 Accent 5" w:uiPriority="65"/>
+    <w:lsdException w:name="Medium List 2 Accent 5" w:uiPriority="66"/>
+    <w:lsdException w:name="Medium Grid 1 Accent 5" w:uiPriority="67"/>
+    <w:lsdException w:name="Medium Grid 2 Accent 5" w:uiPriority="68"/>
+    <w:lsdException w:name="Medium Grid 3 Accent 5" w:uiPriority="69"/>
+    <w:lsdException w:name="Dark List Accent 5" w:uiPriority="70"/>
+    <w:lsdException w:name="Colorful Shading Accent 5" w:uiPriority="71"/>
+    <w:lsdException w:name="Colorful List Accent 5" w:uiPriority="72"/>
+    <w:lsdException w:name="Colorful Grid Accent 5" w:uiPriority="73"/>
+    <w:lsdException w:name="Light Shading Accent 6" w:uiPriority="60"/>
+    <w:lsdException w:name="Light List Accent 6" w:uiPriority="61"/>
+    <w:lsdException w:name="Light Grid Accent 6" w:uiPriority="62"/>
+    <w:lsdException w:name="Medium Shading 1 Accent 6" w:uiPriority="63"/>
+    <w:lsdException w:name="Medium Shading 2 Accent 6" w:uiPriority="64"/>
+    <w:lsdException w:name="Medium List 1 Accent 6" w:uiPriority="65"/>
+    <w:lsdException w:name="Medium List 2 Accent 6" w:uiPriority="66"/>
+    <w:lsdException w:name="Medium Grid 1 Accent 6" w:uiPriority="67"/>
+    <w:lsdException w:name="Medium Grid 2 Accent 6" w:uiPriority="68"/>
+    <w:lsdException w:name="Medium Grid 3 Accent 6" w:uiPriority="69"/>
+    <w:lsdException w:name="Dark List Accent 6" w:uiPriority="70"/>
+    <w:lsdException w:name="Colorful Shading Accent 6" w:uiPriority="71"/>
+    <w:lsdException w:name="Colorful List Accent 6" w:uiPriority="72"/>
+    <w:lsdException w:name="Colorful Grid Accent 6" w:uiPriority="73"/>
+    <w:lsdException w:name="Subtle Emphasis" w:uiPriority="19" w:qFormat="1"/>
+    <w:lsdException w:name="Intense Emphasis" w:uiPriority="21" w:qFormat="1"/>
+    <w:lsdException w:name="Subtle Reference" w:uiPriority="31" w:qFormat="1"/>
+    <w:lsdException w:name="Intense Reference" w:uiPriority="32" w:qFormat="1"/>
+    <w:lsdException w:name="Book Title" w:uiPriority="33" w:qFormat="1"/>
+    <w:lsdException w:name="Bibliography" w:semiHidden="1" w:uiPriority="37" w:unhideWhenUsed="1"/>
+    <w:lsdException w:name="TOC Heading" w:semiHidden="1" w:uiPriority="39" w:unhideWhenUsed="1" w:qFormat="1"/>
+    <w:lsdException w:name="Plain Table 1" w:uiPriority="41"/>
+    <w:lsdException w:name="Plain Table 2" w:uiPriority="42"/>
+    <w:lsdException w:name="Plain Table 3" w:uiPriority="43"/>
+    <w:lsdException w:name="Plain Table 4" w:uiPriority="44"/>
+    <w:lsdException w:name="Plain Table 5" w:uiPriority="45"/>
+    <w:lsdException w:name="Grid Table Light" w:uiPriority="40"/>
+    <w:lsdException w:name="Grid Table 1 Light" w:uiPriority="46"/>
+    <w:lsdException w:name="Grid Table 2" w:uiPriority="47"/>
+    <w:lsdException w:name="Grid Table 3" w:uiPriority="48"/>
+    <w:lsdException w:name="Grid Table 4" w:uiPriority="49"/>
+    <w:lsdException w:name="Grid Table 5 Dark" w:uiPriority="50"/>
+    <w:lsdException w:name="Grid Table 6 Colorful" w:uiPriority="51"/>
+    <w:lsdException w:name="Grid Table 7 Colorful" w:uiPriority="52"/>
+    <w:lsdException w:name="Grid Table 1 Light Accent 1" w:uiPriority="46"/>
+    <w:lsdException w:name="Grid Table 2 Accent 1" w:uiPriority="47"/>
+    <w:lsdException w:name="Grid Table 3 Accent 1" w:uiPriority="48"/>
+    <w:lsdException w:name="Grid Table 4 Accent 1" w:uiPriority="49"/>
+    <w:lsdException w:name="Grid Table 5 Dark Accent 1" w:uiPriority="50"/>
+    <w:lsdException w:name="Grid Table 6 Colorful Accent 1" w:uiPriority="51"/>
+    <w:lsdException w:name="Grid Table 7 Colorful Accent 1" w:uiPriority="52"/>
+    <w:lsdException w:name="Grid Table 1 Light Accent 2" w:uiPriority="46"/>
+    <w:lsdException w:name="Grid Table 2 Accent 2" w:uiPriority="47"/>
+    <w:lsdException w:name="Grid Table 3 Accent 2" w:uiPriority="48"/>
+    <w:lsdException w:name="Grid Table 4 Accent 2" w:uiPriority="49"/>
+    <w:lsdException w:name="Grid Table 5 Dark Accent 2" w:uiPriority="50"/>
+    <w:lsdException w:name="Grid Table 6 Colorful Accent 2" w:uiPriority="51"/>
+    <w:lsdException w:name="Grid Table 7 Colorful Accent 2" w:uiPriority="52"/>
+    <w:lsdException w:name="Grid Table 1 Light Accent 3" w:uiPriority="46"/>
+    <w:lsdException w:name="Grid Table 2 Accent 3" w:uiPriority="47"/>
+    <w:lsdException w:name="Grid Table 3 Accent 3" w:uiPriority="48"/>
+    <w:lsdException w:name="Grid Table 4 Accent 3" w:uiPriority="49"/>
+    <w:lsdException w:name="Grid Table 5 Dark Accent 3" w:uiPriority="50"/>
+    <w:lsdException w:name="Grid Table 6 Colorful Accent 3" w:uiPriority="51"/>
+    <w:lsdException w:name="Grid Table 7 Colorful Accent 3" w:uiPriority="52"/>
+    <w:lsdException w:name="Grid Table 1 Light Accent 4" w:uiPriority="46"/>
+    <w:lsdException w:name="Grid Table 2 Accent 4" w:uiPriority="47"/>
+    <w:lsdException w:name="Grid Table 3 Accent 4" w:uiPriority="48"/>
+    <w:lsdException w:name="Grid Table 4 Accent 4" w:uiPriority="49"/>
+    <w:lsdException w:name="Grid Table 5 Dark Accent 4" w:uiPriority="50"/>
+    <w:lsdException w:name="Grid Table 6 Colorful Accent 4" w:uiPriority="51"/>
+    <w:lsdException w:name="Grid Table 7 Colorful Accent 4" w:uiPriority="52"/>
+    <w:lsdException w:name="Grid Table 1 Light Accent 5" w:uiPriority="46"/>
+    <w:lsdException w:name="Grid Table 2 Accent 5" w:uiPriority="47"/>
+    <w:lsdException w:name="Grid Table 3 Accent 5" w:uiPriority="48"/>
+    <w:lsdException w:name="Grid Table 4 Accent 5" w:uiPriority="49"/>
+    <w:lsdException w:name="Grid Table 5 Dark Accent 5" w:uiPriority="50"/>
+    <w:lsdException w:name="Grid Table 6 Colorful Accent 5" w:uiPriority="51"/>
+    <w:lsdException w:name="Grid Table 7 Colorful Accent 5" w:uiPriority="52"/>
+    <w:lsdException w:name="Grid Table 1 Light Accent 6" w:uiPriority="46"/>
+    <w:lsdException w:name="Grid Table 2 Accent 6" w:uiPriority="47"/>
+    <w:lsdException w:name="Grid Table 3 Accent 6" w:uiPriority="48"/>
+    <w:lsdException w:name="Grid Table 4 Accent 6" w:uiPriority="49"/>
+    <w:lsdException w:name="Grid Table 5 Dark Accent 6" w:uiPriority="50"/>
+    <w:lsdException w:name="Grid Table 6 Colorful Accent 6" w:uiPriority="51"/>
+    <w:lsdException w:name="Grid Table 7 Colorful Accent 6" w:uiPriority="52"/>
+    <w:lsdException w:name="List Table 1 Light" w:uiPriority="46"/>
+    <w:lsdException w:name="List Table 2" w:uiPriority="47"/>
+    <w:lsdException w:name="List Table 3" w:uiPriority="48"/>
+    <w:lsdException w:name="List Table 4" w:uiPriority="49"/>
+    <w:lsdException w:name="List Table 5 Dark" w:uiPriority="50"/>
+    <w:lsdException w:name="List Table 6 Colorful" w:uiPriority="51"/>
+    <w:lsdException w:name="List Table 7 Colorful" w:uiPriority="52"/>
+    <w:lsdException w:name="List Table 1 Light Accent 1" w:uiPriority="46"/>
+    <w:lsdException w:name="List Table 2 Accent 1" w:uiPriority="47"/>
+    <w:lsdException w:name="List Table 3 Accent 1" w:uiPriority="48"/>
+    <w:lsdException w:name="List Table 4 Accent 1" w:uiPriority="49"/>
+    <w:lsdException w:name="List Table 5 Dark Accent 1" w:uiPriority="50"/>
+    <w:lsdException w:name="List Table 6 Colorful Accent 1" w:uiPriority="51"/>
+    <w:lsdException w:name="List Table 7 Colorful Accent 1" w:uiPriority="52"/>
+    <w:lsdException w:name="List Table 1 Light Accent 2" w:uiPriority="46"/>
+    <w:lsdException w:name="List Table 2 Accent 2" w:uiPriority="47"/>
+    <w:lsdException w:name="List Table 3 Accent 2" w:uiPriority="48"/>
+    <w:lsdException w:name="List Table 4 Accent 2" w:uiPriority="49"/>
+    <w:lsdException w:name="List Table 5 Dark Accent 2" w:uiPriority="50"/>
+    <w:lsdException w:name="List Table 6 Colorful Accent 2" w:uiPriority="51"/>
+    <w:lsdException w:name="List Table 7 Colorful Accent 2" w:uiPriority="52"/>
+    <w:lsdException w:name="List Table 1 Light Accent 3" w:uiPriority="46"/>
+    <w:lsdException w:name="List Table 2 Accent 3" w:uiPriority="47"/>
+    <w:lsdException w:name="List Table 3 Accent 3" w:uiPriority="48"/>
+    <w:lsdException w:name="List Table 4 Accent 3" w:uiPriority="49"/>
+    <w:lsdException w:name="List Table 5 Dark Accent 3" w:uiPriority="50"/>
+    <w:lsdException w:name="List Table 6 Colorful Accent 3" w:uiPriority="51"/>
+    <w:lsdException w:name="List Table 7 Colorful Accent 3" w:uiPriority="52"/>
+    <w:lsdException w:name="List Table 1 Light Accent 4" w:uiPriority="46"/>
+    <w:lsdException w:name="List Table 2 Accent 4" w:uiPriority="47"/>
+    <w:lsdException w:name="List Table 3 Accent 4" w:uiPriority="48"/>
+    <w:lsdException w:name="List Table 4 Accent 4" w:uiPriority="49"/>
+    <w:lsdException w:name="List Table 5 Dark Accent 4" w:uiPriority="50"/>
+    <w:lsdException w:name="List Table 6 Colorful Accent 4" w:uiPriority="51"/>
+    <w:lsdException w:name="List Table 7 Colorful Accent 4" w:uiPriority="52"/>
+    <w:lsdException w:name="List Table 1 Light Accent 5" w:uiPriority="46"/>
+    <w:lsdException w:name="List Table 2 Accent 5" w:uiPriority="47"/>
+    <w:lsdException w:name="List Table 3 Accent 5" w:uiPriority="48"/>
+    <w:lsdException w:name="List Table 4 Accent 5" w:uiPriority="49"/>
+    <w:lsdException w:name="List Table 5 Dark Accent 5" w:uiPriority="50"/>
+    <w:lsdException w:name="List Table 6 Colorful Accent 5" w:uiPriority="51"/>
+    <w:lsdException w:name="List Table 7 Colorful Accent 5" w:uiPriority="52"/>
+    <w:lsdException w:name="List Table 1 Light Accent 6" w:uiPriority="46"/>
+    <w:lsdException w:name="List Table 2 Accent 6" w:uiPriority="47"/>
+    <w:lsdException w:name="List Table 3 Accent 6" w:uiPriority="48"/>
+    <w:lsdException w:name="List Table 4 Accent 6" w:uiPriority="49"/>
+    <w:lsdException w:name="List Table 5 Dark Accent 6" w:uiPriority="50"/>
+    <w:lsdException w:name="List Table 6 Colorful Accent 6" w:uiPriority="51"/>
+    <w:lsdException w:name="List Table 7 Colorful Accent 6" w:uiPriority="52"/>
   </w:latentStyles>
   <w:style w:type="paragraph" w:default="1" w:styleId="Normal">
     <w:name w:val="Normal"/>
@@ -727,198 +1310,6 @@
   <w:style w:type="character" w:default="1" w:styleId="DefaultParagraphFont">
     <w:name w:val="Default Paragraph Font"/>
     <w:uiPriority w:val="1"/>
-    <w:semiHidden/>
-    <w:unhideWhenUsed/>
-  </w:style>
-  <w:style w:type="table" w:default="1" w:styleId="TableNormal">
-    <w:name w:val="Normal Table"/>
-    <w:uiPriority w:val="99"/>
-    <w:semiHidden/>
-    <w:unhideWhenUsed/>
-    <w:tblPr>
-      <w:tblInd w:w="0" w:type="dxa"/>
-      <w:tblCellMar>
-        <w:top w:w="0" w:type="dxa"/>
-        <w:left w:w="108" w:type="dxa"/>
-        <w:bottom w:w="0" w:type="dxa"/>
-        <w:right w:w="108" w:type="dxa"/>
-      </w:tblCellMar>
-    </w:tblPr>
-  </w:style>
-  <w:style w:type="numbering" w:default="1" w:styleId="NoList">
-    <w:name w:val="No List"/>
-    <w:uiPriority w:val="99"/>
-    <w:semiHidden/>
-    <w:unhideWhenUsed/>
-  </w:style>
-</w:styles>
-</file>
-
-<file path=word/stylesWithEffects.xml><?xml version="1.0" encoding="utf-8"?>
-<w:styles xmlns:wpc="http://schemas.microsoft.com/office/word/2010/wordprocessingCanvas" xmlns:mo="http://schemas.microsoft.com/office/mac/office/2008/main" xmlns:mc="http://schemas.openxmlformats.org/markup-compatibility/2006" xmlns:mv="urn:schemas-microsoft-com:mac:vml" xmlns:o="urn:schemas-microsoft-com:office:office" xmlns:r="http://schemas.openxmlformats.org/officeDocument/2006/relationships" xmlns:m="http://schemas.openxmlformats.org/officeDocument/2006/math" xmlns:v="urn:schemas-microsoft-com:vml" xmlns:wp14="http://schemas.microsoft.com/office/word/2010/wordprocessingDrawing" xmlns:wp="http://schemas.openxmlformats.org/drawingml/2006/wordprocessingDrawing" xmlns:w10="urn:schemas-microsoft-com:office:word" xmlns:w="http://schemas.openxmlformats.org/wordprocessingml/2006/main" xmlns:w14="http://schemas.microsoft.com/office/word/2010/wordml" xmlns:wpg="http://schemas.microsoft.com/office/word/2010/wordprocessingGroup" xmlns:wpi="http://schemas.microsoft.com/office/word/2010/wordprocessingInk" xmlns:wne="http://schemas.microsoft.com/office/word/2006/wordml" xmlns:wps="http://schemas.microsoft.com/office/word/2010/wordprocessingShape" mc:Ignorable="w14 wp14">
-  <w:docDefaults>
-    <w:rPrDefault>
-      <w:rPr>
-        <w:rFonts w:asciiTheme="minorHAnsi" w:eastAsiaTheme="minorEastAsia" w:hAnsiTheme="minorHAnsi" w:cstheme="minorBidi"/>
-        <w:kern w:val="2"/>
-        <w:sz w:val="24"/>
-        <w:szCs w:val="24"/>
-        <w:lang w:val="en-US" w:eastAsia="zh-CN" w:bidi="ar-SA"/>
-      </w:rPr>
-    </w:rPrDefault>
-    <w:pPrDefault/>
-  </w:docDefaults>
-  <w:latentStyles w:defLockedState="0" w:defUIPriority="99" w:defSemiHidden="1" w:defUnhideWhenUsed="1" w:defQFormat="0" w:count="276">
-    <w:lsdException w:name="Normal" w:semiHidden="0" w:uiPriority="0" w:unhideWhenUsed="0" w:qFormat="1"/>
-    <w:lsdException w:name="heading 1" w:semiHidden="0" w:uiPriority="9" w:unhideWhenUsed="0" w:qFormat="1"/>
-    <w:lsdException w:name="heading 2" w:uiPriority="9" w:qFormat="1"/>
-    <w:lsdException w:name="heading 3" w:uiPriority="9" w:qFormat="1"/>
-    <w:lsdException w:name="heading 4" w:uiPriority="9" w:qFormat="1"/>
-    <w:lsdException w:name="heading 5" w:uiPriority="9" w:qFormat="1"/>
-    <w:lsdException w:name="heading 6" w:uiPriority="9" w:qFormat="1"/>
-    <w:lsdException w:name="heading 7" w:uiPriority="9" w:qFormat="1"/>
-    <w:lsdException w:name="heading 8" w:uiPriority="9" w:qFormat="1"/>
-    <w:lsdException w:name="heading 9" w:uiPriority="9" w:qFormat="1"/>
-    <w:lsdException w:name="toc 1" w:uiPriority="39"/>
-    <w:lsdException w:name="toc 2" w:uiPriority="39"/>
-    <w:lsdException w:name="toc 3" w:uiPriority="39"/>
-    <w:lsdException w:name="toc 4" w:uiPriority="39"/>
-    <w:lsdException w:name="toc 5" w:uiPriority="39"/>
-    <w:lsdException w:name="toc 6" w:uiPriority="39"/>
-    <w:lsdException w:name="toc 7" w:uiPriority="39"/>
-    <w:lsdException w:name="toc 8" w:uiPriority="39"/>
-    <w:lsdException w:name="toc 9" w:uiPriority="39"/>
-    <w:lsdException w:name="caption" w:uiPriority="35" w:qFormat="1"/>
-    <w:lsdException w:name="Title" w:semiHidden="0" w:uiPriority="10" w:unhideWhenUsed="0" w:qFormat="1"/>
-    <w:lsdException w:name="Default Paragraph Font" w:uiPriority="1"/>
-    <w:lsdException w:name="Subtitle" w:semiHidden="0" w:uiPriority="11" w:unhideWhenUsed="0" w:qFormat="1"/>
-    <w:lsdException w:name="Strong" w:semiHidden="0" w:uiPriority="22" w:unhideWhenUsed="0" w:qFormat="1"/>
-    <w:lsdException w:name="Emphasis" w:semiHidden="0" w:uiPriority="20" w:unhideWhenUsed="0" w:qFormat="1"/>
-    <w:lsdException w:name="Table Grid" w:semiHidden="0" w:uiPriority="59" w:unhideWhenUsed="0"/>
-    <w:lsdException w:name="Placeholder Text" w:unhideWhenUsed="0"/>
-    <w:lsdException w:name="No Spacing" w:semiHidden="0" w:uiPriority="1" w:unhideWhenUsed="0" w:qFormat="1"/>
-    <w:lsdException w:name="Light Shading" w:semiHidden="0" w:uiPriority="60" w:unhideWhenUsed="0"/>
-    <w:lsdException w:name="Light List" w:semiHidden="0" w:uiPriority="61" w:unhideWhenUsed="0"/>
-    <w:lsdException w:name="Light Grid" w:semiHidden="0" w:uiPriority="62" w:unhideWhenUsed="0"/>
-    <w:lsdException w:name="Medium Shading 1" w:semiHidden="0" w:uiPriority="63" w:unhideWhenUsed="0"/>
-    <w:lsdException w:name="Medium Shading 2" w:semiHidden="0" w:uiPriority="64" w:unhideWhenUsed="0"/>
-    <w:lsdException w:name="Medium List 1" w:semiHidden="0" w:uiPriority="65" w:unhideWhenUsed="0"/>
-    <w:lsdException w:name="Medium List 2" w:semiHidden="0" w:uiPriority="66" w:unhideWhenUsed="0"/>
-    <w:lsdException w:name="Medium Grid 1" w:semiHidden="0" w:uiPriority="67" w:unhideWhenUsed="0"/>
-    <w:lsdException w:name="Medium Grid 2" w:semiHidden="0" w:uiPriority="68" w:unhideWhenUsed="0"/>
-    <w:lsdException w:name="Medium Grid 3" w:semiHidden="0" w:uiPriority="69" w:unhideWhenUsed="0"/>
-    <w:lsdException w:name="Dark List" w:semiHidden="0" w:uiPriority="70" w:unhideWhenUsed="0"/>
-    <w:lsdException w:name="Colorful Shading" w:semiHidden="0" w:uiPriority="71" w:unhideWhenUsed="0"/>
-    <w:lsdException w:name="Colorful List" w:semiHidden="0" w:uiPriority="72" w:unhideWhenUsed="0"/>
-    <w:lsdException w:name="Colorful Grid" w:semiHidden="0" w:uiPriority="73" w:unhideWhenUsed="0"/>
-    <w:lsdException w:name="Light Shading Accent 1" w:semiHidden="0" w:uiPriority="60" w:unhideWhenUsed="0"/>
-    <w:lsdException w:name="Light List Accent 1" w:semiHidden="0" w:uiPriority="61" w:unhideWhenUsed="0"/>
-    <w:lsdException w:name="Light Grid Accent 1" w:semiHidden="0" w:uiPriority="62" w:unhideWhenUsed="0"/>
-    <w:lsdException w:name="Medium Shading 1 Accent 1" w:semiHidden="0" w:uiPriority="63" w:unhideWhenUsed="0"/>
-    <w:lsdException w:name="Medium Shading 2 Accent 1" w:semiHidden="0" w:uiPriority="64" w:unhideWhenUsed="0"/>
-    <w:lsdException w:name="Medium List 1 Accent 1" w:semiHidden="0" w:uiPriority="65" w:unhideWhenUsed="0"/>
-    <w:lsdException w:name="Revision" w:unhideWhenUsed="0"/>
-    <w:lsdException w:name="List Paragraph" w:semiHidden="0" w:uiPriority="34" w:unhideWhenUsed="0" w:qFormat="1"/>
-    <w:lsdException w:name="Quote" w:semiHidden="0" w:uiPriority="29" w:unhideWhenUsed="0" w:qFormat="1"/>
-    <w:lsdException w:name="Intense Quote" w:semiHidden="0" w:uiPriority="30" w:unhideWhenUsed="0" w:qFormat="1"/>
-    <w:lsdException w:name="Medium List 2 Accent 1" w:semiHidden="0" w:uiPriority="66" w:unhideWhenUsed="0"/>
-    <w:lsdException w:name="Medium Grid 1 Accent 1" w:semiHidden="0" w:uiPriority="67" w:unhideWhenUsed="0"/>
-    <w:lsdException w:name="Medium Grid 2 Accent 1" w:semiHidden="0" w:uiPriority="68" w:unhideWhenUsed="0"/>
-    <w:lsdException w:name="Medium Grid 3 Accent 1" w:semiHidden="0" w:uiPriority="69" w:unhideWhenUsed="0"/>
-    <w:lsdException w:name="Dark List Accent 1" w:semiHidden="0" w:uiPriority="70" w:unhideWhenUsed="0"/>
-    <w:lsdException w:name="Colorful Shading Accent 1" w:semiHidden="0" w:uiPriority="71" w:unhideWhenUsed="0"/>
-    <w:lsdException w:name="Colorful List Accent 1" w:semiHidden="0" w:uiPriority="72" w:unhideWhenUsed="0"/>
-    <w:lsdException w:name="Colorful Grid Accent 1" w:semiHidden="0" w:uiPriority="73" w:unhideWhenUsed="0"/>
-    <w:lsdException w:name="Light Shading Accent 2" w:semiHidden="0" w:uiPriority="60" w:unhideWhenUsed="0"/>
-    <w:lsdException w:name="Light List Accent 2" w:semiHidden="0" w:uiPriority="61" w:unhideWhenUsed="0"/>
-    <w:lsdException w:name="Light Grid Accent 2" w:semiHidden="0" w:uiPriority="62" w:unhideWhenUsed="0"/>
-    <w:lsdException w:name="Medium Shading 1 Accent 2" w:semiHidden="0" w:uiPriority="63" w:unhideWhenUsed="0"/>
-    <w:lsdException w:name="Medium Shading 2 Accent 2" w:semiHidden="0" w:uiPriority="64" w:unhideWhenUsed="0"/>
-    <w:lsdException w:name="Medium List 1 Accent 2" w:semiHidden="0" w:uiPriority="65" w:unhideWhenUsed="0"/>
-    <w:lsdException w:name="Medium List 2 Accent 2" w:semiHidden="0" w:uiPriority="66" w:unhideWhenUsed="0"/>
-    <w:lsdException w:name="Medium Grid 1 Accent 2" w:semiHidden="0" w:uiPriority="67" w:unhideWhenUsed="0"/>
-    <w:lsdException w:name="Medium Grid 2 Accent 2" w:semiHidden="0" w:uiPriority="68" w:unhideWhenUsed="0"/>
-    <w:lsdException w:name="Medium Grid 3 Accent 2" w:semiHidden="0" w:uiPriority="69" w:unhideWhenUsed="0"/>
-    <w:lsdException w:name="Dark List Accent 2" w:semiHidden="0" w:uiPriority="70" w:unhideWhenUsed="0"/>
-    <w:lsdException w:name="Colorful Shading Accent 2" w:semiHidden="0" w:uiPriority="71" w:unhideWhenUsed="0"/>
-    <w:lsdException w:name="Colorful List Accent 2" w:semiHidden="0" w:uiPriority="72" w:unhideWhenUsed="0"/>
-    <w:lsdException w:name="Colorful Grid Accent 2" w:semiHidden="0" w:uiPriority="73" w:unhideWhenUsed="0"/>
-    <w:lsdException w:name="Light Shading Accent 3" w:semiHidden="0" w:uiPriority="60" w:unhideWhenUsed="0"/>
-    <w:lsdException w:name="Light List Accent 3" w:semiHidden="0" w:uiPriority="61" w:unhideWhenUsed="0"/>
-    <w:lsdException w:name="Light Grid Accent 3" w:semiHidden="0" w:uiPriority="62" w:unhideWhenUsed="0"/>
-    <w:lsdException w:name="Medium Shading 1 Accent 3" w:semiHidden="0" w:uiPriority="63" w:unhideWhenUsed="0"/>
-    <w:lsdException w:name="Medium Shading 2 Accent 3" w:semiHidden="0" w:uiPriority="64" w:unhideWhenUsed="0"/>
-    <w:lsdException w:name="Medium List 1 Accent 3" w:semiHidden="0" w:uiPriority="65" w:unhideWhenUsed="0"/>
-    <w:lsdException w:name="Medium List 2 Accent 3" w:semiHidden="0" w:uiPriority="66" w:unhideWhenUsed="0"/>
-    <w:lsdException w:name="Medium Grid 1 Accent 3" w:semiHidden="0" w:uiPriority="67" w:unhideWhenUsed="0"/>
-    <w:lsdException w:name="Medium Grid 2 Accent 3" w:semiHidden="0" w:uiPriority="68" w:unhideWhenUsed="0"/>
-    <w:lsdException w:name="Medium Grid 3 Accent 3" w:semiHidden="0" w:uiPriority="69" w:unhideWhenUsed="0"/>
-    <w:lsdException w:name="Dark List Accent 3" w:semiHidden="0" w:uiPriority="70" w:unhideWhenUsed="0"/>
-    <w:lsdException w:name="Colorful Shading Accent 3" w:semiHidden="0" w:uiPriority="71" w:unhideWhenUsed="0"/>
-    <w:lsdException w:name="Colorful List Accent 3" w:semiHidden="0" w:uiPriority="72" w:unhideWhenUsed="0"/>
-    <w:lsdException w:name="Colorful Grid Accent 3" w:semiHidden="0" w:uiPriority="73" w:unhideWhenUsed="0"/>
-    <w:lsdException w:name="Light Shading Accent 4" w:semiHidden="0" w:uiPriority="60" w:unhideWhenUsed="0"/>
-    <w:lsdException w:name="Light List Accent 4" w:semiHidden="0" w:uiPriority="61" w:unhideWhenUsed="0"/>
-    <w:lsdException w:name="Light Grid Accent 4" w:semiHidden="0" w:uiPriority="62" w:unhideWhenUsed="0"/>
-    <w:lsdException w:name="Medium Shading 1 Accent 4" w:semiHidden="0" w:uiPriority="63" w:unhideWhenUsed="0"/>
-    <w:lsdException w:name="Medium Shading 2 Accent 4" w:semiHidden="0" w:uiPriority="64" w:unhideWhenUsed="0"/>
-    <w:lsdException w:name="Medium List 1 Accent 4" w:semiHidden="0" w:uiPriority="65" w:unhideWhenUsed="0"/>
-    <w:lsdException w:name="Medium List 2 Accent 4" w:semiHidden="0" w:uiPriority="66" w:unhideWhenUsed="0"/>
-    <w:lsdException w:name="Medium Grid 1 Accent 4" w:semiHidden="0" w:uiPriority="67" w:unhideWhenUsed="0"/>
-    <w:lsdException w:name="Medium Grid 2 Accent 4" w:semiHidden="0" w:uiPriority="68" w:unhideWhenUsed="0"/>
-    <w:lsdException w:name="Medium Grid 3 Accent 4" w:semiHidden="0" w:uiPriority="69" w:unhideWhenUsed="0"/>
-    <w:lsdException w:name="Dark List Accent 4" w:semiHidden="0" w:uiPriority="70" w:unhideWhenUsed="0"/>
-    <w:lsdException w:name="Colorful Shading Accent 4" w:semiHidden="0" w:uiPriority="71" w:unhideWhenUsed="0"/>
-    <w:lsdException w:name="Colorful List Accent 4" w:semiHidden="0" w:uiPriority="72" w:unhideWhenUsed="0"/>
-    <w:lsdException w:name="Colorful Grid Accent 4" w:semiHidden="0" w:uiPriority="73" w:unhideWhenUsed="0"/>
-    <w:lsdException w:name="Light Shading Accent 5" w:semiHidden="0" w:uiPriority="60" w:unhideWhenUsed="0"/>
-    <w:lsdException w:name="Light List Accent 5" w:semiHidden="0" w:uiPriority="61" w:unhideWhenUsed="0"/>
-    <w:lsdException w:name="Light Grid Accent 5" w:semiHidden="0" w:uiPriority="62" w:unhideWhenUsed="0"/>
-    <w:lsdException w:name="Medium Shading 1 Accent 5" w:semiHidden="0" w:uiPriority="63" w:unhideWhenUsed="0"/>
-    <w:lsdException w:name="Medium Shading 2 Accent 5" w:semiHidden="0" w:uiPriority="64" w:unhideWhenUsed="0"/>
-    <w:lsdException w:name="Medium List 1 Accent 5" w:semiHidden="0" w:uiPriority="65" w:unhideWhenUsed="0"/>
-    <w:lsdException w:name="Medium List 2 Accent 5" w:semiHidden="0" w:uiPriority="66" w:unhideWhenUsed="0"/>
-    <w:lsdException w:name="Medium Grid 1 Accent 5" w:semiHidden="0" w:uiPriority="67" w:unhideWhenUsed="0"/>
-    <w:lsdException w:name="Medium Grid 2 Accent 5" w:semiHidden="0" w:uiPriority="68" w:unhideWhenUsed="0"/>
-    <w:lsdException w:name="Medium Grid 3 Accent 5" w:semiHidden="0" w:uiPriority="69" w:unhideWhenUsed="0"/>
-    <w:lsdException w:name="Dark List Accent 5" w:semiHidden="0" w:uiPriority="70" w:unhideWhenUsed="0"/>
-    <w:lsdException w:name="Colorful Shading Accent 5" w:semiHidden="0" w:uiPriority="71" w:unhideWhenUsed="0"/>
-    <w:lsdException w:name="Colorful List Accent 5" w:semiHidden="0" w:uiPriority="72" w:unhideWhenUsed="0"/>
-    <w:lsdException w:name="Colorful Grid Accent 5" w:semiHidden="0" w:uiPriority="73" w:unhideWhenUsed="0"/>
-    <w:lsdException w:name="Light Shading Accent 6" w:semiHidden="0" w:uiPriority="60" w:unhideWhenUsed="0"/>
-    <w:lsdException w:name="Light List Accent 6" w:semiHidden="0" w:uiPriority="61" w:unhideWhenUsed="0"/>
-    <w:lsdException w:name="Light Grid Accent 6" w:semiHidden="0" w:uiPriority="62" w:unhideWhenUsed="0"/>
-    <w:lsdException w:name="Medium Shading 1 Accent 6" w:semiHidden="0" w:uiPriority="63" w:unhideWhenUsed="0"/>
-    <w:lsdException w:name="Medium Shading 2 Accent 6" w:semiHidden="0" w:uiPriority="64" w:unhideWhenUsed="0"/>
-    <w:lsdException w:name="Medium List 1 Accent 6" w:semiHidden="0" w:uiPriority="65" w:unhideWhenUsed="0"/>
-    <w:lsdException w:name="Medium List 2 Accent 6" w:semiHidden="0" w:uiPriority="66" w:unhideWhenUsed="0"/>
-    <w:lsdException w:name="Medium Grid 1 Accent 6" w:semiHidden="0" w:uiPriority="67" w:unhideWhenUsed="0"/>
-    <w:lsdException w:name="Medium Grid 2 Accent 6" w:semiHidden="0" w:uiPriority="68" w:unhideWhenUsed="0"/>
-    <w:lsdException w:name="Medium Grid 3 Accent 6" w:semiHidden="0" w:uiPriority="69" w:unhideWhenUsed="0"/>
-    <w:lsdException w:name="Dark List Accent 6" w:semiHidden="0" w:uiPriority="70" w:unhideWhenUsed="0"/>
-    <w:lsdException w:name="Colorful Shading Accent 6" w:semiHidden="0" w:uiPriority="71" w:unhideWhenUsed="0"/>
-    <w:lsdException w:name="Colorful List Accent 6" w:semiHidden="0" w:uiPriority="72" w:unhideWhenUsed="0"/>
-    <w:lsdException w:name="Colorful Grid Accent 6" w:semiHidden="0" w:uiPriority="73" w:unhideWhenUsed="0"/>
-    <w:lsdException w:name="Subtle Emphasis" w:semiHidden="0" w:uiPriority="19" w:unhideWhenUsed="0" w:qFormat="1"/>
-    <w:lsdException w:name="Intense Emphasis" w:semiHidden="0" w:uiPriority="21" w:unhideWhenUsed="0" w:qFormat="1"/>
-    <w:lsdException w:name="Subtle Reference" w:semiHidden="0" w:uiPriority="31" w:unhideWhenUsed="0" w:qFormat="1"/>
-    <w:lsdException w:name="Intense Reference" w:semiHidden="0" w:uiPriority="32" w:unhideWhenUsed="0" w:qFormat="1"/>
-    <w:lsdException w:name="Book Title" w:semiHidden="0" w:uiPriority="33" w:unhideWhenUsed="0" w:qFormat="1"/>
-    <w:lsdException w:name="Bibliography" w:uiPriority="37"/>
-    <w:lsdException w:name="TOC Heading" w:uiPriority="39" w:qFormat="1"/>
-  </w:latentStyles>
-  <w:style w:type="paragraph" w:default="1" w:styleId="Normal">
-    <w:name w:val="Normal"/>
-    <w:qFormat/>
-    <w:pPr>
-      <w:widowControl w:val="0"/>
-      <w:jc w:val="both"/>
-    </w:pPr>
-  </w:style>
-  <w:style w:type="character" w:default="1" w:styleId="DefaultParagraphFont">
-    <w:name w:val="Default Paragraph Font"/>
-    <w:uiPriority w:val="1"/>
-    <w:semiHidden/>
     <w:unhideWhenUsed/>
   </w:style>
   <w:style w:type="table" w:default="1" w:styleId="TableNormal">

</xml_diff>